<commit_message>
Corrección de los errores detectados con SonarQube. Minimizando la deuda técnica.
</commit_message>
<xml_diff>
--- a/Docs/Quality Reports/Sprint01-QAReport.docx
+++ b/Docs/Quality Reports/Sprint01-QAReport.docx
@@ -1,6 +1,6 @@
 
 <file path=word/document.xml><?xml version="1.0" encoding="utf-8"?>
-<w:document xmlns:wpc="http://schemas.microsoft.com/office/word/2010/wordprocessingCanvas" xmlns:cx="http://schemas.microsoft.com/office/drawing/2014/chartex" xmlns:cx1="http://schemas.microsoft.com/office/drawing/2015/9/8/chartex" xmlns:cx2="http://schemas.microsoft.com/office/drawing/2015/10/21/chartex" xmlns:cx3="http://schemas.microsoft.com/office/drawing/2016/5/9/chartex" xmlns:cx4="http://schemas.microsoft.com/office/drawing/2016/5/10/chartex" xmlns:cx5="http://schemas.microsoft.com/office/drawing/2016/5/11/chartex" xmlns:cx6="http://schemas.microsoft.com/office/drawing/2016/5/12/chartex" xmlns:cx7="http://schemas.microsoft.com/office/drawing/2016/5/13/chartex" xmlns:cx8="http://schemas.microsoft.com/office/drawing/2016/5/14/chartex" xmlns:mc="http://schemas.openxmlformats.org/markup-compatibility/2006" xmlns:aink="http://schemas.microsoft.com/office/drawing/2016/ink" xmlns:am3d="http://schemas.microsoft.com/office/drawing/2017/model3d" xmlns:o="urn:schemas-microsoft-com:office:office" xmlns:r="http://schemas.openxmlformats.org/officeDocument/2006/relationships" xmlns:m="http://schemas.openxmlformats.org/officeDocument/2006/math" xmlns:v="urn:schemas-microsoft-com:vml" xmlns:wp14="http://schemas.microsoft.com/office/word/2010/wordprocessingDrawing" xmlns:wp="http://schemas.openxmlformats.org/drawingml/2006/wordprocessingDrawing" xmlns:w10="urn:schemas-microsoft-com:office:word" xmlns:w="http://schemas.openxmlformats.org/wordprocessingml/2006/main" xmlns:w14="http://schemas.microsoft.com/office/word/2010/wordml" xmlns:w15="http://schemas.microsoft.com/office/word/2012/wordml" xmlns:w16cex="http://schemas.microsoft.com/office/word/2018/wordml/cex" xmlns:w16cid="http://schemas.microsoft.com/office/word/2016/wordml/cid" xmlns:w16="http://schemas.microsoft.com/office/word/2018/wordml" xmlns:w16se="http://schemas.microsoft.com/office/word/2015/wordml/symex" xmlns:wpg="http://schemas.microsoft.com/office/word/2010/wordprocessingGroup" xmlns:wpi="http://schemas.microsoft.com/office/word/2010/wordprocessingInk" xmlns:wne="http://schemas.microsoft.com/office/word/2006/wordml" xmlns:wps="http://schemas.microsoft.com/office/word/2010/wordprocessingShape" mc:Ignorable="w14 w15 w16se w16cid w16 w16cex wp14">
+<w:document xmlns:wpc="http://schemas.microsoft.com/office/word/2010/wordprocessingCanvas" xmlns:mo="http://schemas.microsoft.com/office/mac/office/2008/main" xmlns:mc="http://schemas.openxmlformats.org/markup-compatibility/2006" xmlns:mv="urn:schemas-microsoft-com:mac:vml" xmlns:o="urn:schemas-microsoft-com:office:office" xmlns:r="http://schemas.openxmlformats.org/officeDocument/2006/relationships" xmlns:m="http://schemas.openxmlformats.org/officeDocument/2006/math" xmlns:v="urn:schemas-microsoft-com:vml" xmlns:wp14="http://schemas.microsoft.com/office/word/2010/wordprocessingDrawing" xmlns:wp="http://schemas.openxmlformats.org/drawingml/2006/wordprocessingDrawing" xmlns:w10="urn:schemas-microsoft-com:office:word" xmlns:w="http://schemas.openxmlformats.org/wordprocessingml/2006/main" xmlns:w14="http://schemas.microsoft.com/office/word/2010/wordml" xmlns:w15="http://schemas.microsoft.com/office/word/2012/wordml" xmlns:wpg="http://schemas.microsoft.com/office/word/2010/wordprocessingGroup" xmlns:wpi="http://schemas.microsoft.com/office/word/2010/wordprocessingInk" xmlns:wne="http://schemas.microsoft.com/office/word/2006/wordml" xmlns:wps="http://schemas.microsoft.com/office/word/2010/wordprocessingShape" mc:Ignorable="w14 w15 wp14">
   <w:body>
     <w:p>
       <w:pPr>
@@ -83,6 +83,10 @@
         </w:rPr>
       </w:pPr>
       <w:r>
+        <w:rPr>
+          <w:noProof/>
+          <w:lang w:val="es-ES_tradnl" w:eastAsia="es-ES_tradnl"/>
+        </w:rPr>
         <w:drawing>
           <wp:inline distT="0" distB="0" distL="0" distR="0" wp14:anchorId="19BF331D" wp14:editId="23EF3361">
             <wp:extent cx="5400040" cy="750570"/>
@@ -147,23 +151,7 @@
         <w:jc w:val="both"/>
       </w:pPr>
       <w:r>
-        <w:t xml:space="preserve">El análisis no pasa los criterios de calidad de la organización debido a que la deuda técnica acumulada supera las 4 horas y 10 minutos. Esto es debido a la cantidad de </w:t>
-      </w:r>
-      <w:proofErr w:type="spellStart"/>
-      <w:r>
-        <w:t>code</w:t>
-      </w:r>
-      <w:proofErr w:type="spellEnd"/>
-      <w:r>
-        <w:t xml:space="preserve"> </w:t>
-      </w:r>
-      <w:proofErr w:type="spellStart"/>
-      <w:r>
-        <w:t>smells</w:t>
-      </w:r>
-      <w:proofErr w:type="spellEnd"/>
-      <w:r>
-        <w:t xml:space="preserve"> que se han ido acumulado en el proyecto, que en total suman 5 horas de deuda técnica.</w:t>
+        <w:t>El análisis no pasa los criterios de calidad de la organización debido a que la deuda técnica acumulada supera las 4 horas y 10 minutos. Esto es debido a la cantidad de code smells que se han ido acumulado en el proyecto, que en total suman 5 horas de deuda técnica.</w:t>
       </w:r>
     </w:p>
     <w:p>
@@ -195,23 +183,7 @@
         <w:jc w:val="both"/>
       </w:pPr>
       <w:r>
-        <w:t xml:space="preserve">Arreglar los 10 </w:t>
-      </w:r>
-      <w:proofErr w:type="spellStart"/>
-      <w:r>
-        <w:t>code</w:t>
-      </w:r>
-      <w:proofErr w:type="spellEnd"/>
-      <w:r>
-        <w:t xml:space="preserve"> </w:t>
-      </w:r>
-      <w:proofErr w:type="spellStart"/>
-      <w:r>
-        <w:t>smells</w:t>
-      </w:r>
-      <w:proofErr w:type="spellEnd"/>
-      <w:r>
-        <w:t xml:space="preserve"> de severidad crítica.</w:t>
+        <w:t>Arreglar los 10 code smells de severidad crítica.</w:t>
       </w:r>
     </w:p>
     <w:p>
@@ -238,50 +210,19 @@
         <w:t>o</w:t>
       </w:r>
       <w:r>
-        <w:t xml:space="preserve">s. Aunque en realidad no sería necesario eliminar todos estos </w:t>
-      </w:r>
-      <w:proofErr w:type="spellStart"/>
-      <w:r>
-        <w:t>code</w:t>
-      </w:r>
-      <w:proofErr w:type="spellEnd"/>
-      <w:r>
-        <w:t xml:space="preserve"> </w:t>
-      </w:r>
-      <w:proofErr w:type="spellStart"/>
-      <w:r>
-        <w:t>smells</w:t>
-      </w:r>
-      <w:proofErr w:type="spellEnd"/>
-      <w:r>
-        <w:t xml:space="preserve"> para pasar los criterios de calidad, de esta manera vamos mejorando más la calidad del software. </w:t>
-      </w:r>
-      <w:proofErr w:type="gramStart"/>
+        <w:t xml:space="preserve">s. Aunque en realidad no sería necesario eliminar todos estos code smells para pasar los criterios de calidad, de esta manera vamos mejorando más la calidad del software. </w:t>
+      </w:r>
       <w:r>
         <w:t>Y</w:t>
       </w:r>
-      <w:proofErr w:type="gramEnd"/>
+      <w:r>
+        <w:t>,</w:t>
+      </w:r>
       <w:r>
         <w:t xml:space="preserve"> a</w:t>
       </w:r>
       <w:r>
-        <w:t xml:space="preserve">demás, estaríamos eliminando los </w:t>
-      </w:r>
-      <w:proofErr w:type="spellStart"/>
-      <w:r>
-        <w:t>code</w:t>
-      </w:r>
-      <w:proofErr w:type="spellEnd"/>
-      <w:r>
-        <w:t xml:space="preserve"> </w:t>
-      </w:r>
-      <w:proofErr w:type="spellStart"/>
-      <w:r>
-        <w:t>smells</w:t>
-      </w:r>
-      <w:proofErr w:type="spellEnd"/>
-      <w:r>
-        <w:t xml:space="preserve"> con la severidad más grave dentro del proyecto. </w:t>
+        <w:t xml:space="preserve">demás, estaríamos eliminando los code smells con la severidad más grave dentro del proyecto. </w:t>
       </w:r>
     </w:p>
     <w:p>
@@ -313,22 +254,24 @@
           <w:sz w:val="28"/>
         </w:rPr>
       </w:pPr>
-      <w:r>
+    </w:p>
+    <w:p>
+      <w:pPr>
+        <w:pStyle w:val="Ttulo2"/>
+        <w:jc w:val="both"/>
         <w:rPr>
           <w:b/>
           <w:color w:val="D311A0"/>
           <w:sz w:val="28"/>
         </w:rPr>
-        <w:lastRenderedPageBreak/>
-        <w:t xml:space="preserve">ANÁLISIS </w:t>
-      </w:r>
+      </w:pPr>
       <w:r>
         <w:rPr>
           <w:b/>
           <w:color w:val="D311A0"/>
           <w:sz w:val="28"/>
         </w:rPr>
-        <w:t>x</w:t>
+        <w:t xml:space="preserve">ANÁLISIS </w:t>
       </w:r>
       <w:r>
         <w:rPr>
@@ -336,7 +279,7 @@
           <w:color w:val="D311A0"/>
           <w:sz w:val="28"/>
         </w:rPr>
-        <w:t xml:space="preserve"> OCTUBRE 2018</w:t>
+        <w:t>31 OCTUBRE 2020</w:t>
       </w:r>
     </w:p>
     <w:p>
@@ -368,6 +311,54 @@
           <w:b/>
         </w:rPr>
       </w:pPr>
+      <w:r>
+        <w:rPr>
+          <w:b/>
+        </w:rPr>
+        <w:drawing>
+          <wp:inline distT="0" distB="0" distL="0" distR="0" wp14:anchorId="3B723DBD" wp14:editId="0EEF1700">
+            <wp:extent cx="5367714" cy="893777"/>
+            <wp:effectExtent l="0" t="0" r="0" b="0"/>
+            <wp:docPr id="1" name="Imagen 1"/>
+            <wp:cNvGraphicFramePr>
+              <a:graphicFrameLocks xmlns:a="http://schemas.openxmlformats.org/drawingml/2006/main" noChangeAspect="1"/>
+            </wp:cNvGraphicFramePr>
+            <a:graphic xmlns:a="http://schemas.openxmlformats.org/drawingml/2006/main">
+              <a:graphicData uri="http://schemas.openxmlformats.org/drawingml/2006/picture">
+                <pic:pic xmlns:pic="http://schemas.openxmlformats.org/drawingml/2006/picture">
+                  <pic:nvPicPr>
+                    <pic:cNvPr id="1" name=""/>
+                    <pic:cNvPicPr/>
+                  </pic:nvPicPr>
+                  <pic:blipFill>
+                    <a:blip r:embed="rId8"/>
+                    <a:stretch>
+                      <a:fillRect/>
+                    </a:stretch>
+                  </pic:blipFill>
+                  <pic:spPr>
+                    <a:xfrm>
+                      <a:off x="0" y="0"/>
+                      <a:ext cx="5412449" cy="901226"/>
+                    </a:xfrm>
+                    <a:prstGeom prst="rect">
+                      <a:avLst/>
+                    </a:prstGeom>
+                  </pic:spPr>
+                </pic:pic>
+              </a:graphicData>
+            </a:graphic>
+          </wp:inline>
+        </w:drawing>
+      </w:r>
+    </w:p>
+    <w:p>
+      <w:pPr>
+        <w:jc w:val="both"/>
+        <w:rPr>
+          <w:b/>
+        </w:rPr>
+      </w:pPr>
     </w:p>
     <w:p>
       <w:pPr>
@@ -387,11 +378,21 @@
       <w:pPr>
         <w:jc w:val="both"/>
       </w:pPr>
-      <w:proofErr w:type="spellStart"/>
-      <w:r>
-        <w:t>aaa</w:t>
-      </w:r>
-      <w:proofErr w:type="spellEnd"/>
+      <w:r>
+        <w:t>El análisis no pasa los criterios de calidad de la organización debido a que la deuda técnica acumulada supera las 4 hora</w:t>
+      </w:r>
+      <w:r>
+        <w:t>s y 10 minutos establecidos. Esto se debe principalmente a la elevada cantidad issues de mantenibilidad (code smells) que han ido apareciendo en las diferentes</w:t>
+      </w:r>
+      <w:r>
+        <w:t xml:space="preserve"> clases, principalmen</w:t>
+      </w:r>
+      <w:r>
+        <w:t xml:space="preserve">te en MainActivity y en las diferentes clases de tests, que en total suman </w:t>
+      </w:r>
+      <w:r>
+        <w:t>4 horas y 53 minutos de deuda técnica.</w:t>
+      </w:r>
     </w:p>
     <w:p>
       <w:pPr>
@@ -421,11 +422,260 @@
         </w:numPr>
         <w:jc w:val="both"/>
       </w:pPr>
-      <w:proofErr w:type="spellStart"/>
+      <w:r>
+        <w:t>Arreglar los 4 code smells con severidad crítica que en total suman 37 minutos de deuda técnica.</w:t>
+      </w:r>
+    </w:p>
+    <w:p>
+      <w:pPr>
+        <w:pStyle w:val="Prrafodelista"/>
+        <w:numPr>
+          <w:ilvl w:val="0"/>
+          <w:numId w:val="4"/>
+        </w:numPr>
+        <w:jc w:val="both"/>
+      </w:pPr>
+      <w:r>
+        <w:t>Arreglar los principales code smells con severidad major ya que hay 37 en total. Sin embargo, con eliminar 6 minutos más de deuda técnica se alcanzaría de manera correcta los criterios de calidad de la organización.</w:t>
+      </w:r>
+    </w:p>
+    <w:p>
+      <w:pPr>
+        <w:pStyle w:val="Prrafodelista"/>
+        <w:numPr>
+          <w:ilvl w:val="0"/>
+          <w:numId w:val="4"/>
+        </w:numPr>
+        <w:jc w:val="both"/>
+      </w:pPr>
+      <w:r>
+        <w:t>Eliminar un code smell con 10 minutos de deuda o dos codes smells con 5 minutos de deuda técnica.</w:t>
+      </w:r>
+    </w:p>
+    <w:p>
+      <w:pPr>
+        <w:jc w:val="both"/>
+      </w:pPr>
+      <w:r>
+        <w:t>Comentarios:</w:t>
+      </w:r>
+    </w:p>
+    <w:p>
+      <w:pPr>
+        <w:pStyle w:val="Prrafodelista"/>
+        <w:numPr>
+          <w:ilvl w:val="0"/>
+          <w:numId w:val="1"/>
+        </w:numPr>
+        <w:jc w:val="both"/>
+      </w:pPr>
+      <w:r>
+        <w:t xml:space="preserve">Con el plan de acción indicado conseguiríamos que el proyecto pasase los criterios de calidad, </w:t>
+      </w:r>
+      <w:r>
+        <w:t>ya que</w:t>
+      </w:r>
+      <w:r>
+        <w:t xml:space="preserve"> </w:t>
+      </w:r>
+      <w:r>
+        <w:t>bajaríamos la deuda técnica en 4</w:t>
+      </w:r>
+      <w:r>
+        <w:t xml:space="preserve"> hora</w:t>
+      </w:r>
+      <w:r>
+        <w:t>s</w:t>
+      </w:r>
+      <w:r>
+        <w:t>.</w:t>
+      </w:r>
+      <w:r>
+        <w:t xml:space="preserve"> Sin embargo, en caso de poder eliminar más codes smells se corregirán para conseguir disminuir considerablemente la deuda técnica.</w:t>
+      </w:r>
+      <w:r>
+        <w:t xml:space="preserve"> </w:t>
+      </w:r>
+      <w:r>
+        <w:t>D</w:t>
+      </w:r>
+      <w:r>
+        <w:t xml:space="preserve">e esta manera </w:t>
+      </w:r>
+      <w:r>
+        <w:t xml:space="preserve">se va </w:t>
+      </w:r>
+      <w:r>
+        <w:t xml:space="preserve">mejorando </w:t>
+      </w:r>
+      <w:r>
+        <w:t xml:space="preserve">cada vez </w:t>
+      </w:r>
+      <w:r>
+        <w:t>más la calidad del software. Y</w:t>
+      </w:r>
+      <w:r>
+        <w:t>,</w:t>
+      </w:r>
+      <w:r>
+        <w:t xml:space="preserve"> además, estaríamos eliminando los code smells con la severidad más grave dentro del proyecto. </w:t>
+      </w:r>
+    </w:p>
+    <w:p>
+      <w:pPr>
+        <w:jc w:val="both"/>
+      </w:pPr>
+    </w:p>
+    <w:p>
+      <w:pPr>
+        <w:jc w:val="both"/>
+      </w:pPr>
+    </w:p>
+    <w:p>
+      <w:pPr>
+        <w:jc w:val="both"/>
+      </w:pPr>
+    </w:p>
+    <w:p>
+      <w:pPr>
+        <w:jc w:val="both"/>
+      </w:pPr>
+    </w:p>
+    <w:p>
+      <w:pPr>
+        <w:jc w:val="both"/>
+      </w:pPr>
+      <w:bookmarkStart w:id="0" w:name="_GoBack"/>
+      <w:bookmarkEnd w:id="0"/>
+    </w:p>
+    <w:p>
+      <w:pPr>
+        <w:jc w:val="both"/>
+      </w:pPr>
+    </w:p>
+    <w:p>
+      <w:pPr>
+        <w:pStyle w:val="Ttulo2"/>
+        <w:jc w:val="both"/>
+        <w:rPr>
+          <w:b/>
+          <w:color w:val="D311A0"/>
+          <w:sz w:val="28"/>
+        </w:rPr>
+      </w:pPr>
+      <w:r>
+        <w:rPr>
+          <w:b/>
+          <w:color w:val="D311A0"/>
+          <w:sz w:val="28"/>
+        </w:rPr>
+        <w:t xml:space="preserve">ANÁLISIS </w:t>
+      </w:r>
+      <w:r>
+        <w:rPr>
+          <w:b/>
+          <w:color w:val="D311A0"/>
+          <w:sz w:val="28"/>
+        </w:rPr>
+        <w:t>x</w:t>
+      </w:r>
+      <w:r>
+        <w:rPr>
+          <w:b/>
+          <w:color w:val="D311A0"/>
+          <w:sz w:val="28"/>
+        </w:rPr>
+        <w:t xml:space="preserve"> OCTUBRE 2018</w:t>
+      </w:r>
+    </w:p>
+    <w:p>
+      <w:pPr>
+        <w:jc w:val="both"/>
+        <w:rPr>
+          <w:b/>
+        </w:rPr>
+      </w:pPr>
+    </w:p>
+    <w:p>
+      <w:pPr>
+        <w:jc w:val="both"/>
+        <w:rPr>
+          <w:b/>
+        </w:rPr>
+      </w:pPr>
+      <w:r>
+        <w:rPr>
+          <w:b/>
+        </w:rPr>
+        <w:t>CAPTURA</w:t>
+      </w:r>
+    </w:p>
+    <w:p>
+      <w:pPr>
+        <w:jc w:val="both"/>
+        <w:rPr>
+          <w:b/>
+        </w:rPr>
+      </w:pPr>
+    </w:p>
+    <w:p>
+      <w:pPr>
+        <w:jc w:val="both"/>
+        <w:rPr>
+          <w:b/>
+        </w:rPr>
+      </w:pPr>
+      <w:r>
+        <w:rPr>
+          <w:b/>
+        </w:rPr>
+        <w:t>INCIDENCIAS</w:t>
+      </w:r>
+    </w:p>
+    <w:p>
+      <w:pPr>
+        <w:jc w:val="both"/>
+      </w:pPr>
       <w:r>
         <w:t>aaa</w:t>
       </w:r>
-      <w:proofErr w:type="spellEnd"/>
+    </w:p>
+    <w:p>
+      <w:pPr>
+        <w:jc w:val="both"/>
+      </w:pPr>
+    </w:p>
+    <w:p>
+      <w:pPr>
+        <w:jc w:val="both"/>
+        <w:rPr>
+          <w:b/>
+        </w:rPr>
+      </w:pPr>
+      <w:r>
+        <w:rPr>
+          <w:b/>
+        </w:rPr>
+        <w:t>PLAN DE ACCIÓN</w:t>
+      </w:r>
+    </w:p>
+    <w:p>
+      <w:pPr>
+        <w:pStyle w:val="Prrafodelista"/>
+        <w:numPr>
+          <w:ilvl w:val="0"/>
+          <w:numId w:val="5"/>
+        </w:numPr>
+        <w:jc w:val="both"/>
+      </w:pPr>
+      <w:r>
+        <w:t>aaa</w:t>
+      </w:r>
+    </w:p>
+    <w:p>
+      <w:pPr>
+        <w:jc w:val="both"/>
+      </w:pPr>
     </w:p>
     <w:p>
       <w:pPr>
@@ -433,7 +683,7 @@
       </w:pPr>
     </w:p>
     <w:sectPr>
-      <w:headerReference w:type="default" r:id="rId8"/>
+      <w:headerReference w:type="default" r:id="rId9"/>
       <w:pgSz w:w="11906" w:h="16838"/>
       <w:pgMar w:top="1417" w:right="1701" w:bottom="1417" w:left="1701" w:header="708" w:footer="708" w:gutter="0"/>
       <w:cols w:space="708"/>
@@ -444,7 +694,7 @@
 </file>
 
 <file path=word/endnotes.xml><?xml version="1.0" encoding="utf-8"?>
-<w:endnotes xmlns:wpc="http://schemas.microsoft.com/office/word/2010/wordprocessingCanvas" xmlns:cx="http://schemas.microsoft.com/office/drawing/2014/chartex" xmlns:cx1="http://schemas.microsoft.com/office/drawing/2015/9/8/chartex" xmlns:cx2="http://schemas.microsoft.com/office/drawing/2015/10/21/chartex" xmlns:cx3="http://schemas.microsoft.com/office/drawing/2016/5/9/chartex" xmlns:cx4="http://schemas.microsoft.com/office/drawing/2016/5/10/chartex" xmlns:cx5="http://schemas.microsoft.com/office/drawing/2016/5/11/chartex" xmlns:cx6="http://schemas.microsoft.com/office/drawing/2016/5/12/chartex" xmlns:cx7="http://schemas.microsoft.com/office/drawing/2016/5/13/chartex" xmlns:cx8="http://schemas.microsoft.com/office/drawing/2016/5/14/chartex" xmlns:mc="http://schemas.openxmlformats.org/markup-compatibility/2006" xmlns:aink="http://schemas.microsoft.com/office/drawing/2016/ink" xmlns:am3d="http://schemas.microsoft.com/office/drawing/2017/model3d" xmlns:o="urn:schemas-microsoft-com:office:office" xmlns:r="http://schemas.openxmlformats.org/officeDocument/2006/relationships" xmlns:m="http://schemas.openxmlformats.org/officeDocument/2006/math" xmlns:v="urn:schemas-microsoft-com:vml" xmlns:wp14="http://schemas.microsoft.com/office/word/2010/wordprocessingDrawing" xmlns:wp="http://schemas.openxmlformats.org/drawingml/2006/wordprocessingDrawing" xmlns:w10="urn:schemas-microsoft-com:office:word" xmlns:w="http://schemas.openxmlformats.org/wordprocessingml/2006/main" xmlns:w14="http://schemas.microsoft.com/office/word/2010/wordml" xmlns:w15="http://schemas.microsoft.com/office/word/2012/wordml" xmlns:w16cex="http://schemas.microsoft.com/office/word/2018/wordml/cex" xmlns:w16cid="http://schemas.microsoft.com/office/word/2016/wordml/cid" xmlns:w16="http://schemas.microsoft.com/office/word/2018/wordml" xmlns:w16se="http://schemas.microsoft.com/office/word/2015/wordml/symex" xmlns:wpg="http://schemas.microsoft.com/office/word/2010/wordprocessingGroup" xmlns:wpi="http://schemas.microsoft.com/office/word/2010/wordprocessingInk" xmlns:wne="http://schemas.microsoft.com/office/word/2006/wordml" xmlns:wps="http://schemas.microsoft.com/office/word/2010/wordprocessingShape" mc:Ignorable="w14 w15 w16se w16cid w16 w16cex wp14">
+<w:endnotes xmlns:wpc="http://schemas.microsoft.com/office/word/2010/wordprocessingCanvas" xmlns:mo="http://schemas.microsoft.com/office/mac/office/2008/main" xmlns:mc="http://schemas.openxmlformats.org/markup-compatibility/2006" xmlns:mv="urn:schemas-microsoft-com:mac:vml" xmlns:o="urn:schemas-microsoft-com:office:office" xmlns:r="http://schemas.openxmlformats.org/officeDocument/2006/relationships" xmlns:m="http://schemas.openxmlformats.org/officeDocument/2006/math" xmlns:v="urn:schemas-microsoft-com:vml" xmlns:wp14="http://schemas.microsoft.com/office/word/2010/wordprocessingDrawing" xmlns:wp="http://schemas.openxmlformats.org/drawingml/2006/wordprocessingDrawing" xmlns:w10="urn:schemas-microsoft-com:office:word" xmlns:w="http://schemas.openxmlformats.org/wordprocessingml/2006/main" xmlns:w14="http://schemas.microsoft.com/office/word/2010/wordml" xmlns:w15="http://schemas.microsoft.com/office/word/2012/wordml" xmlns:wpg="http://schemas.microsoft.com/office/word/2010/wordprocessingGroup" xmlns:wpi="http://schemas.microsoft.com/office/word/2010/wordprocessingInk" xmlns:wne="http://schemas.microsoft.com/office/word/2006/wordml" xmlns:wps="http://schemas.microsoft.com/office/word/2010/wordprocessingShape" mc:Ignorable="w14 w15 wp14">
   <w:endnote w:type="separator" w:id="-1">
     <w:p>
       <w:pPr>
@@ -469,7 +719,7 @@
 </file>
 
 <file path=word/footnotes.xml><?xml version="1.0" encoding="utf-8"?>
-<w:footnotes xmlns:wpc="http://schemas.microsoft.com/office/word/2010/wordprocessingCanvas" xmlns:cx="http://schemas.microsoft.com/office/drawing/2014/chartex" xmlns:cx1="http://schemas.microsoft.com/office/drawing/2015/9/8/chartex" xmlns:cx2="http://schemas.microsoft.com/office/drawing/2015/10/21/chartex" xmlns:cx3="http://schemas.microsoft.com/office/drawing/2016/5/9/chartex" xmlns:cx4="http://schemas.microsoft.com/office/drawing/2016/5/10/chartex" xmlns:cx5="http://schemas.microsoft.com/office/drawing/2016/5/11/chartex" xmlns:cx6="http://schemas.microsoft.com/office/drawing/2016/5/12/chartex" xmlns:cx7="http://schemas.microsoft.com/office/drawing/2016/5/13/chartex" xmlns:cx8="http://schemas.microsoft.com/office/drawing/2016/5/14/chartex" xmlns:mc="http://schemas.openxmlformats.org/markup-compatibility/2006" xmlns:aink="http://schemas.microsoft.com/office/drawing/2016/ink" xmlns:am3d="http://schemas.microsoft.com/office/drawing/2017/model3d" xmlns:o="urn:schemas-microsoft-com:office:office" xmlns:r="http://schemas.openxmlformats.org/officeDocument/2006/relationships" xmlns:m="http://schemas.openxmlformats.org/officeDocument/2006/math" xmlns:v="urn:schemas-microsoft-com:vml" xmlns:wp14="http://schemas.microsoft.com/office/word/2010/wordprocessingDrawing" xmlns:wp="http://schemas.openxmlformats.org/drawingml/2006/wordprocessingDrawing" xmlns:w10="urn:schemas-microsoft-com:office:word" xmlns:w="http://schemas.openxmlformats.org/wordprocessingml/2006/main" xmlns:w14="http://schemas.microsoft.com/office/word/2010/wordml" xmlns:w15="http://schemas.microsoft.com/office/word/2012/wordml" xmlns:w16cex="http://schemas.microsoft.com/office/word/2018/wordml/cex" xmlns:w16cid="http://schemas.microsoft.com/office/word/2016/wordml/cid" xmlns:w16="http://schemas.microsoft.com/office/word/2018/wordml" xmlns:w16se="http://schemas.microsoft.com/office/word/2015/wordml/symex" xmlns:wpg="http://schemas.microsoft.com/office/word/2010/wordprocessingGroup" xmlns:wpi="http://schemas.microsoft.com/office/word/2010/wordprocessingInk" xmlns:wne="http://schemas.microsoft.com/office/word/2006/wordml" xmlns:wps="http://schemas.microsoft.com/office/word/2010/wordprocessingShape" mc:Ignorable="w14 w15 w16se w16cid w16 w16cex wp14">
+<w:footnotes xmlns:wpc="http://schemas.microsoft.com/office/word/2010/wordprocessingCanvas" xmlns:mo="http://schemas.microsoft.com/office/mac/office/2008/main" xmlns:mc="http://schemas.openxmlformats.org/markup-compatibility/2006" xmlns:mv="urn:schemas-microsoft-com:mac:vml" xmlns:o="urn:schemas-microsoft-com:office:office" xmlns:r="http://schemas.openxmlformats.org/officeDocument/2006/relationships" xmlns:m="http://schemas.openxmlformats.org/officeDocument/2006/math" xmlns:v="urn:schemas-microsoft-com:vml" xmlns:wp14="http://schemas.microsoft.com/office/word/2010/wordprocessingDrawing" xmlns:wp="http://schemas.openxmlformats.org/drawingml/2006/wordprocessingDrawing" xmlns:w10="urn:schemas-microsoft-com:office:word" xmlns:w="http://schemas.openxmlformats.org/wordprocessingml/2006/main" xmlns:w14="http://schemas.microsoft.com/office/word/2010/wordml" xmlns:w15="http://schemas.microsoft.com/office/word/2012/wordml" xmlns:wpg="http://schemas.microsoft.com/office/word/2010/wordprocessingGroup" xmlns:wpi="http://schemas.microsoft.com/office/word/2010/wordprocessingInk" xmlns:wne="http://schemas.microsoft.com/office/word/2006/wordml" xmlns:wps="http://schemas.microsoft.com/office/word/2010/wordprocessingShape" mc:Ignorable="w14 w15 wp14">
   <w:footnote w:type="separator" w:id="-1">
     <w:p>
       <w:pPr>
@@ -494,7 +744,7 @@
 </file>
 
 <file path=word/header1.xml><?xml version="1.0" encoding="utf-8"?>
-<w:hdr xmlns:wpc="http://schemas.microsoft.com/office/word/2010/wordprocessingCanvas" xmlns:cx="http://schemas.microsoft.com/office/drawing/2014/chartex" xmlns:cx1="http://schemas.microsoft.com/office/drawing/2015/9/8/chartex" xmlns:cx2="http://schemas.microsoft.com/office/drawing/2015/10/21/chartex" xmlns:cx3="http://schemas.microsoft.com/office/drawing/2016/5/9/chartex" xmlns:cx4="http://schemas.microsoft.com/office/drawing/2016/5/10/chartex" xmlns:cx5="http://schemas.microsoft.com/office/drawing/2016/5/11/chartex" xmlns:cx6="http://schemas.microsoft.com/office/drawing/2016/5/12/chartex" xmlns:cx7="http://schemas.microsoft.com/office/drawing/2016/5/13/chartex" xmlns:cx8="http://schemas.microsoft.com/office/drawing/2016/5/14/chartex" xmlns:mc="http://schemas.openxmlformats.org/markup-compatibility/2006" xmlns:aink="http://schemas.microsoft.com/office/drawing/2016/ink" xmlns:am3d="http://schemas.microsoft.com/office/drawing/2017/model3d" xmlns:o="urn:schemas-microsoft-com:office:office" xmlns:r="http://schemas.openxmlformats.org/officeDocument/2006/relationships" xmlns:m="http://schemas.openxmlformats.org/officeDocument/2006/math" xmlns:v="urn:schemas-microsoft-com:vml" xmlns:wp14="http://schemas.microsoft.com/office/word/2010/wordprocessingDrawing" xmlns:wp="http://schemas.openxmlformats.org/drawingml/2006/wordprocessingDrawing" xmlns:w10="urn:schemas-microsoft-com:office:word" xmlns:w="http://schemas.openxmlformats.org/wordprocessingml/2006/main" xmlns:w14="http://schemas.microsoft.com/office/word/2010/wordml" xmlns:w15="http://schemas.microsoft.com/office/word/2012/wordml" xmlns:w16cex="http://schemas.microsoft.com/office/word/2018/wordml/cex" xmlns:w16cid="http://schemas.microsoft.com/office/word/2016/wordml/cid" xmlns:w16="http://schemas.microsoft.com/office/word/2018/wordml" xmlns:w16se="http://schemas.microsoft.com/office/word/2015/wordml/symex" xmlns:wpg="http://schemas.microsoft.com/office/word/2010/wordprocessingGroup" xmlns:wpi="http://schemas.microsoft.com/office/word/2010/wordprocessingInk" xmlns:wne="http://schemas.microsoft.com/office/word/2006/wordml" xmlns:wps="http://schemas.microsoft.com/office/word/2010/wordprocessingShape" mc:Ignorable="w14 w15 w16se w16cid w16 w16cex wp14">
+<w:hdr xmlns:wpc="http://schemas.microsoft.com/office/word/2010/wordprocessingCanvas" xmlns:mo="http://schemas.microsoft.com/office/mac/office/2008/main" xmlns:mc="http://schemas.openxmlformats.org/markup-compatibility/2006" xmlns:mv="urn:schemas-microsoft-com:mac:vml" xmlns:o="urn:schemas-microsoft-com:office:office" xmlns:r="http://schemas.openxmlformats.org/officeDocument/2006/relationships" xmlns:m="http://schemas.openxmlformats.org/officeDocument/2006/math" xmlns:v="urn:schemas-microsoft-com:vml" xmlns:wp14="http://schemas.microsoft.com/office/word/2010/wordprocessingDrawing" xmlns:wp="http://schemas.openxmlformats.org/drawingml/2006/wordprocessingDrawing" xmlns:w10="urn:schemas-microsoft-com:office:word" xmlns:w="http://schemas.openxmlformats.org/wordprocessingml/2006/main" xmlns:w14="http://schemas.microsoft.com/office/word/2010/wordml" xmlns:w15="http://schemas.microsoft.com/office/word/2012/wordml" xmlns:wpg="http://schemas.microsoft.com/office/word/2010/wordprocessingGroup" xmlns:wpi="http://schemas.microsoft.com/office/word/2010/wordprocessingInk" xmlns:wne="http://schemas.microsoft.com/office/word/2006/wordml" xmlns:wps="http://schemas.microsoft.com/office/word/2010/wordprocessingShape" mc:Ignorable="w14 w15 wp14">
   <w:p>
     <w:pPr>
       <w:pStyle w:val="Ttulo1"/>
@@ -587,8 +837,8 @@
 </file>
 
 <file path=word/numbering.xml><?xml version="1.0" encoding="utf-8"?>
-<w:numbering xmlns:wpc="http://schemas.microsoft.com/office/word/2010/wordprocessingCanvas" xmlns:cx="http://schemas.microsoft.com/office/drawing/2014/chartex" xmlns:cx1="http://schemas.microsoft.com/office/drawing/2015/9/8/chartex" xmlns:cx2="http://schemas.microsoft.com/office/drawing/2015/10/21/chartex" xmlns:cx3="http://schemas.microsoft.com/office/drawing/2016/5/9/chartex" xmlns:cx4="http://schemas.microsoft.com/office/drawing/2016/5/10/chartex" xmlns:cx5="http://schemas.microsoft.com/office/drawing/2016/5/11/chartex" xmlns:cx6="http://schemas.microsoft.com/office/drawing/2016/5/12/chartex" xmlns:cx7="http://schemas.microsoft.com/office/drawing/2016/5/13/chartex" xmlns:cx8="http://schemas.microsoft.com/office/drawing/2016/5/14/chartex" xmlns:mc="http://schemas.openxmlformats.org/markup-compatibility/2006" xmlns:aink="http://schemas.microsoft.com/office/drawing/2016/ink" xmlns:am3d="http://schemas.microsoft.com/office/drawing/2017/model3d" xmlns:o="urn:schemas-microsoft-com:office:office" xmlns:r="http://schemas.openxmlformats.org/officeDocument/2006/relationships" xmlns:m="http://schemas.openxmlformats.org/officeDocument/2006/math" xmlns:v="urn:schemas-microsoft-com:vml" xmlns:wp14="http://schemas.microsoft.com/office/word/2010/wordprocessingDrawing" xmlns:wp="http://schemas.openxmlformats.org/drawingml/2006/wordprocessingDrawing" xmlns:w10="urn:schemas-microsoft-com:office:word" xmlns:w="http://schemas.openxmlformats.org/wordprocessingml/2006/main" xmlns:w14="http://schemas.microsoft.com/office/word/2010/wordml" xmlns:w15="http://schemas.microsoft.com/office/word/2012/wordml" xmlns:w16cex="http://schemas.microsoft.com/office/word/2018/wordml/cex" xmlns:w16cid="http://schemas.microsoft.com/office/word/2016/wordml/cid" xmlns:w16="http://schemas.microsoft.com/office/word/2018/wordml" xmlns:w16se="http://schemas.microsoft.com/office/word/2015/wordml/symex" xmlns:wpg="http://schemas.microsoft.com/office/word/2010/wordprocessingGroup" xmlns:wpi="http://schemas.microsoft.com/office/word/2010/wordprocessingInk" xmlns:wne="http://schemas.microsoft.com/office/word/2006/wordml" xmlns:wps="http://schemas.microsoft.com/office/word/2010/wordprocessingShape" mc:Ignorable="w14 w15 w16se w16cid w16 w16cex wp14">
-  <w:abstractNum w:abstractNumId="0" w15:restartNumberingAfterBreak="0">
+<w:numbering xmlns:wpc="http://schemas.microsoft.com/office/word/2010/wordprocessingCanvas" xmlns:mo="http://schemas.microsoft.com/office/mac/office/2008/main" xmlns:mc="http://schemas.openxmlformats.org/markup-compatibility/2006" xmlns:mv="urn:schemas-microsoft-com:mac:vml" xmlns:o="urn:schemas-microsoft-com:office:office" xmlns:r="http://schemas.openxmlformats.org/officeDocument/2006/relationships" xmlns:m="http://schemas.openxmlformats.org/officeDocument/2006/math" xmlns:v="urn:schemas-microsoft-com:vml" xmlns:wp14="http://schemas.microsoft.com/office/word/2010/wordprocessingDrawing" xmlns:wp="http://schemas.openxmlformats.org/drawingml/2006/wordprocessingDrawing" xmlns:w10="urn:schemas-microsoft-com:office:word" xmlns:w="http://schemas.openxmlformats.org/wordprocessingml/2006/main" xmlns:w14="http://schemas.microsoft.com/office/word/2010/wordml" xmlns:w15="http://schemas.microsoft.com/office/word/2012/wordml" xmlns:wpg="http://schemas.microsoft.com/office/word/2010/wordprocessingGroup" xmlns:wpi="http://schemas.microsoft.com/office/word/2010/wordprocessingInk" xmlns:wne="http://schemas.microsoft.com/office/word/2006/wordml" xmlns:wps="http://schemas.microsoft.com/office/word/2010/wordprocessingShape" mc:Ignorable="w14 w15 wp14">
+  <w:abstractNum w:abstractNumId="0">
     <w:nsid w:val="435B4938"/>
     <w:multiLevelType w:val="hybridMultilevel"/>
     <w:tmpl w:val="6DAE1C42"/>
@@ -701,7 +951,7 @@
       </w:rPr>
     </w:lvl>
   </w:abstractNum>
-  <w:abstractNum w:abstractNumId="1" w15:restartNumberingAfterBreak="0">
+  <w:abstractNum w:abstractNumId="1">
     <w:nsid w:val="43B41265"/>
     <w:multiLevelType w:val="hybridMultilevel"/>
     <w:tmpl w:val="7600594C"/>
@@ -813,7 +1063,7 @@
       </w:rPr>
     </w:lvl>
   </w:abstractNum>
-  <w:abstractNum w:abstractNumId="2" w15:restartNumberingAfterBreak="0">
+  <w:abstractNum w:abstractNumId="2">
     <w:nsid w:val="43E31ABF"/>
     <w:multiLevelType w:val="hybridMultilevel"/>
     <w:tmpl w:val="7F823970"/>
@@ -902,7 +1152,96 @@
       </w:pPr>
     </w:lvl>
   </w:abstractNum>
-  <w:abstractNum w:abstractNumId="3" w15:restartNumberingAfterBreak="0">
+  <w:abstractNum w:abstractNumId="3">
+    <w:nsid w:val="5E3C7772"/>
+    <w:multiLevelType w:val="hybridMultilevel"/>
+    <w:tmpl w:val="7F823970"/>
+    <w:lvl w:ilvl="0" w:tplc="0C0A0011">
+      <w:start w:val="1"/>
+      <w:numFmt w:val="decimal"/>
+      <w:lvlText w:val="%1)"/>
+      <w:lvlJc w:val="left"/>
+      <w:pPr>
+        <w:ind w:left="720" w:hanging="360"/>
+      </w:pPr>
+      <w:rPr>
+        <w:rFonts w:hint="default"/>
+      </w:rPr>
+    </w:lvl>
+    <w:lvl w:ilvl="1" w:tplc="0C0A0019" w:tentative="1">
+      <w:start w:val="1"/>
+      <w:numFmt w:val="lowerLetter"/>
+      <w:lvlText w:val="%2."/>
+      <w:lvlJc w:val="left"/>
+      <w:pPr>
+        <w:ind w:left="1440" w:hanging="360"/>
+      </w:pPr>
+    </w:lvl>
+    <w:lvl w:ilvl="2" w:tplc="0C0A001B" w:tentative="1">
+      <w:start w:val="1"/>
+      <w:numFmt w:val="lowerRoman"/>
+      <w:lvlText w:val="%3."/>
+      <w:lvlJc w:val="right"/>
+      <w:pPr>
+        <w:ind w:left="2160" w:hanging="180"/>
+      </w:pPr>
+    </w:lvl>
+    <w:lvl w:ilvl="3" w:tplc="0C0A000F" w:tentative="1">
+      <w:start w:val="1"/>
+      <w:numFmt w:val="decimal"/>
+      <w:lvlText w:val="%4."/>
+      <w:lvlJc w:val="left"/>
+      <w:pPr>
+        <w:ind w:left="2880" w:hanging="360"/>
+      </w:pPr>
+    </w:lvl>
+    <w:lvl w:ilvl="4" w:tplc="0C0A0019" w:tentative="1">
+      <w:start w:val="1"/>
+      <w:numFmt w:val="lowerLetter"/>
+      <w:lvlText w:val="%5."/>
+      <w:lvlJc w:val="left"/>
+      <w:pPr>
+        <w:ind w:left="3600" w:hanging="360"/>
+      </w:pPr>
+    </w:lvl>
+    <w:lvl w:ilvl="5" w:tplc="0C0A001B" w:tentative="1">
+      <w:start w:val="1"/>
+      <w:numFmt w:val="lowerRoman"/>
+      <w:lvlText w:val="%6."/>
+      <w:lvlJc w:val="right"/>
+      <w:pPr>
+        <w:ind w:left="4320" w:hanging="180"/>
+      </w:pPr>
+    </w:lvl>
+    <w:lvl w:ilvl="6" w:tplc="0C0A000F" w:tentative="1">
+      <w:start w:val="1"/>
+      <w:numFmt w:val="decimal"/>
+      <w:lvlText w:val="%7."/>
+      <w:lvlJc w:val="left"/>
+      <w:pPr>
+        <w:ind w:left="5040" w:hanging="360"/>
+      </w:pPr>
+    </w:lvl>
+    <w:lvl w:ilvl="7" w:tplc="0C0A0019" w:tentative="1">
+      <w:start w:val="1"/>
+      <w:numFmt w:val="lowerLetter"/>
+      <w:lvlText w:val="%8."/>
+      <w:lvlJc w:val="left"/>
+      <w:pPr>
+        <w:ind w:left="5760" w:hanging="360"/>
+      </w:pPr>
+    </w:lvl>
+    <w:lvl w:ilvl="8" w:tplc="0C0A001B" w:tentative="1">
+      <w:start w:val="1"/>
+      <w:numFmt w:val="lowerRoman"/>
+      <w:lvlText w:val="%9."/>
+      <w:lvlJc w:val="right"/>
+      <w:pPr>
+        <w:ind w:left="6480" w:hanging="180"/>
+      </w:pPr>
+    </w:lvl>
+  </w:abstractNum>
+  <w:abstractNum w:abstractNumId="4">
     <w:nsid w:val="6FD479BD"/>
     <w:multiLevelType w:val="hybridMultilevel"/>
     <w:tmpl w:val="7F823970"/>
@@ -995,7 +1334,7 @@
     <w:abstractNumId w:val="1"/>
   </w:num>
   <w:num w:numId="2">
-    <w:abstractNumId w:val="3"/>
+    <w:abstractNumId w:val="4"/>
   </w:num>
   <w:num w:numId="3">
     <w:abstractNumId w:val="0"/>
@@ -1003,11 +1342,14 @@
   <w:num w:numId="4">
     <w:abstractNumId w:val="2"/>
   </w:num>
+  <w:num w:numId="5">
+    <w:abstractNumId w:val="3"/>
+  </w:num>
 </w:numbering>
 </file>
 
 <file path=word/styles.xml><?xml version="1.0" encoding="utf-8"?>
-<w:styles xmlns:mc="http://schemas.openxmlformats.org/markup-compatibility/2006" xmlns:r="http://schemas.openxmlformats.org/officeDocument/2006/relationships" xmlns:w="http://schemas.openxmlformats.org/wordprocessingml/2006/main" xmlns:w14="http://schemas.microsoft.com/office/word/2010/wordml" xmlns:w15="http://schemas.microsoft.com/office/word/2012/wordml" xmlns:w16cex="http://schemas.microsoft.com/office/word/2018/wordml/cex" xmlns:w16cid="http://schemas.microsoft.com/office/word/2016/wordml/cid" xmlns:w16="http://schemas.microsoft.com/office/word/2018/wordml" xmlns:w16se="http://schemas.microsoft.com/office/word/2015/wordml/symex" mc:Ignorable="w14 w15 w16se w16cid w16 w16cex">
+<w:styles xmlns:mc="http://schemas.openxmlformats.org/markup-compatibility/2006" xmlns:r="http://schemas.openxmlformats.org/officeDocument/2006/relationships" xmlns:w="http://schemas.openxmlformats.org/wordprocessingml/2006/main" xmlns:w14="http://schemas.microsoft.com/office/word/2010/wordml" xmlns:w15="http://schemas.microsoft.com/office/word/2012/wordml" mc:Ignorable="w14 w15">
   <w:docDefaults>
     <w:rPrDefault>
       <w:rPr>
@@ -1023,7 +1365,7 @@
       </w:pPr>
     </w:pPrDefault>
   </w:docDefaults>
-  <w:latentStyles w:defLockedState="0" w:defUIPriority="99" w:defSemiHidden="0" w:defUnhideWhenUsed="0" w:defQFormat="0" w:count="376">
+  <w:latentStyles w:defLockedState="0" w:defUIPriority="99" w:defSemiHidden="0" w:defUnhideWhenUsed="0" w:defQFormat="0" w:count="382">
     <w:lsdException w:name="Normal" w:uiPriority="0" w:qFormat="1"/>
     <w:lsdException w:name="heading 1" w:uiPriority="9" w:qFormat="1"/>
     <w:lsdException w:name="heading 2" w:semiHidden="1" w:uiPriority="9" w:unhideWhenUsed="1" w:qFormat="1"/>
@@ -1129,6 +1471,7 @@
     <w:lsdException w:name="HTML Sample" w:semiHidden="1" w:unhideWhenUsed="1"/>
     <w:lsdException w:name="HTML Typewriter" w:semiHidden="1" w:unhideWhenUsed="1"/>
     <w:lsdException w:name="HTML Variable" w:semiHidden="1" w:unhideWhenUsed="1"/>
+    <w:lsdException w:name="Normal Table" w:semiHidden="1" w:unhideWhenUsed="1"/>
     <w:lsdException w:name="annotation subject" w:semiHidden="1" w:unhideWhenUsed="1"/>
     <w:lsdException w:name="No List" w:semiHidden="1" w:unhideWhenUsed="1"/>
     <w:lsdException w:name="Outline List 1" w:semiHidden="1" w:unhideWhenUsed="1"/>
@@ -1175,8 +1518,10 @@
     <w:lsdException w:name="Table Subtle 2" w:semiHidden="1" w:unhideWhenUsed="1"/>
     <w:lsdException w:name="Table Web 1" w:semiHidden="1" w:unhideWhenUsed="1"/>
     <w:lsdException w:name="Table Web 2" w:semiHidden="1" w:unhideWhenUsed="1"/>
+    <w:lsdException w:name="Table Web 3" w:semiHidden="1" w:unhideWhenUsed="1"/>
     <w:lsdException w:name="Balloon Text" w:semiHidden="1" w:unhideWhenUsed="1"/>
     <w:lsdException w:name="Table Grid" w:uiPriority="39"/>
+    <w:lsdException w:name="Table Theme" w:semiHidden="1" w:unhideWhenUsed="1"/>
     <w:lsdException w:name="Placeholder Text" w:semiHidden="1"/>
     <w:lsdException w:name="No Spacing" w:uiPriority="1" w:qFormat="1"/>
     <w:lsdException w:name="Light Shading" w:uiPriority="60"/>
@@ -1394,9 +1739,6 @@
     <w:lsdException w:name="List Table 7 Colorful Accent 6" w:uiPriority="52"/>
     <w:lsdException w:name="Mention" w:semiHidden="1" w:unhideWhenUsed="1"/>
     <w:lsdException w:name="Smart Hyperlink" w:semiHidden="1" w:unhideWhenUsed="1"/>
-    <w:lsdException w:name="Hashtag" w:semiHidden="1" w:unhideWhenUsed="1"/>
-    <w:lsdException w:name="Unresolved Mention" w:semiHidden="1" w:unhideWhenUsed="1"/>
-    <w:lsdException w:name="Smart Link" w:semiHidden="1" w:unhideWhenUsed="1"/>
   </w:latentStyles>
   <w:style w:type="paragraph" w:default="1" w:styleId="Normal">
     <w:name w:val="Normal"/>

</xml_diff>

<commit_message>
Actualizado el documento Quality Reports un nuevo informe.
</commit_message>
<xml_diff>
--- a/Docs/Quality Reports/Sprint01-QAReport.docx
+++ b/Docs/Quality Reports/Sprint01-QAReport.docx
@@ -793,7 +793,23 @@
           <w:color w:val="D311A0"/>
           <w:sz w:val="28"/>
         </w:rPr>
-        <w:t xml:space="preserve"> OCTUBRE </w:t>
+        <w:t xml:space="preserve"> </w:t>
+      </w:r>
+      <w:r>
+        <w:rPr>
+          <w:b/>
+          <w:color w:val="D311A0"/>
+          <w:sz w:val="28"/>
+        </w:rPr>
+        <w:t>NOVIEMBRE</w:t>
+      </w:r>
+      <w:r>
+        <w:rPr>
+          <w:b/>
+          <w:color w:val="D311A0"/>
+          <w:sz w:val="28"/>
+        </w:rPr>
+        <w:t xml:space="preserve"> </w:t>
       </w:r>
       <w:r>
         <w:rPr>
@@ -901,7 +917,10 @@
         <w:jc w:val="both"/>
       </w:pPr>
       <w:r>
-        <w:t xml:space="preserve">El análisis no pasa los criterios de calidad de la organización debido a que la deuda técnica acumulada supera las 4 horas y 10 minutos. Esto es debido a la cantidad de </w:t>
+        <w:t>El análisis pasa los criterios de calidad de la organización, ya las calificaciones de mantenibilidad, fiabilidad y seguridad tienen todas una A. además, la deuda técnica no supera el criterio máximo establecido y las demás medidas tampoco.</w:t>
+      </w:r>
+      <w:r>
+        <w:t xml:space="preserve"> Aun así, vemos que tenemos 21 </w:t>
       </w:r>
       <w:proofErr w:type="spellStart"/>
       <w:r>
@@ -917,7 +936,31 @@
       </w:r>
       <w:proofErr w:type="spellEnd"/>
       <w:r>
-        <w:t xml:space="preserve"> que se han ido acumulado en el proyecto, que en total suman 5 horas de deuda técnica.</w:t>
+        <w:t xml:space="preserve">, 2 son de severidad crítica, 3 de severidad </w:t>
+      </w:r>
+      <w:proofErr w:type="spellStart"/>
+      <w:r>
+        <w:t>major</w:t>
+      </w:r>
+      <w:proofErr w:type="spellEnd"/>
+      <w:r>
+        <w:t xml:space="preserve">, 4 de severidad </w:t>
+      </w:r>
+      <w:proofErr w:type="spellStart"/>
+      <w:r>
+        <w:t>minor</w:t>
+      </w:r>
+      <w:proofErr w:type="spellEnd"/>
+      <w:r>
+        <w:t xml:space="preserve"> y el resto son de severidad </w:t>
+      </w:r>
+      <w:proofErr w:type="spellStart"/>
+      <w:r>
+        <w:t>info</w:t>
+      </w:r>
+      <w:proofErr w:type="spellEnd"/>
+      <w:r>
+        <w:t>.  Además, ahora tenemos un 1.3% de código duplicado.</w:t>
       </w:r>
     </w:p>
     <w:p>
@@ -944,25 +987,298 @@
         <w:pStyle w:val="Prrafodelista"/>
         <w:numPr>
           <w:ilvl w:val="0"/>
-          <w:numId w:val="5"/>
+          <w:numId w:val="6"/>
         </w:numPr>
-        <w:jc w:val="both"/>
-      </w:pPr>
-      <w:proofErr w:type="spellStart"/>
-      <w:r>
-        <w:t>aaa</w:t>
-      </w:r>
-      <w:proofErr w:type="spellEnd"/>
-    </w:p>
-    <w:p>
-      <w:pPr>
-        <w:jc w:val="both"/>
-      </w:pPr>
-    </w:p>
-    <w:p>
-      <w:pPr>
-        <w:jc w:val="both"/>
-      </w:pPr>
+        <w:spacing w:line="256" w:lineRule="auto"/>
+        <w:jc w:val="both"/>
+      </w:pPr>
+      <w:r>
+        <w:t xml:space="preserve">Arreglar los 2 </w:t>
+      </w:r>
+      <w:proofErr w:type="spellStart"/>
+      <w:r>
+        <w:t>code</w:t>
+      </w:r>
+      <w:proofErr w:type="spellEnd"/>
+      <w:r>
+        <w:t xml:space="preserve"> </w:t>
+      </w:r>
+      <w:proofErr w:type="spellStart"/>
+      <w:r>
+        <w:t>smells</w:t>
+      </w:r>
+      <w:proofErr w:type="spellEnd"/>
+      <w:r>
+        <w:t xml:space="preserve"> con severidad crítica que suma</w:t>
+      </w:r>
+      <w:r>
+        <w:t>n</w:t>
+      </w:r>
+      <w:r>
+        <w:t xml:space="preserve"> un total de 8 minutos de deuda técnica.</w:t>
+      </w:r>
+    </w:p>
+    <w:p>
+      <w:pPr>
+        <w:pStyle w:val="Prrafodelista"/>
+        <w:numPr>
+          <w:ilvl w:val="0"/>
+          <w:numId w:val="6"/>
+        </w:numPr>
+        <w:spacing w:line="256" w:lineRule="auto"/>
+        <w:jc w:val="both"/>
+      </w:pPr>
+      <w:r>
+        <w:t xml:space="preserve">Arreglar los 3 </w:t>
+      </w:r>
+      <w:proofErr w:type="spellStart"/>
+      <w:r>
+        <w:t>code</w:t>
+      </w:r>
+      <w:proofErr w:type="spellEnd"/>
+      <w:r>
+        <w:t xml:space="preserve"> </w:t>
+      </w:r>
+      <w:proofErr w:type="spellStart"/>
+      <w:r>
+        <w:t>smells</w:t>
+      </w:r>
+      <w:proofErr w:type="spellEnd"/>
+      <w:r>
+        <w:t xml:space="preserve"> con severidad </w:t>
+      </w:r>
+      <w:proofErr w:type="spellStart"/>
+      <w:r>
+        <w:t>major</w:t>
+      </w:r>
+      <w:proofErr w:type="spellEnd"/>
+      <w:r>
+        <w:t xml:space="preserve"> que en total suman 50 minutos de deuda técnica.</w:t>
+      </w:r>
+    </w:p>
+    <w:p>
+      <w:pPr>
+        <w:pStyle w:val="Prrafodelista"/>
+        <w:numPr>
+          <w:ilvl w:val="0"/>
+          <w:numId w:val="6"/>
+        </w:numPr>
+        <w:spacing w:line="256" w:lineRule="auto"/>
+        <w:jc w:val="both"/>
+      </w:pPr>
+      <w:r>
+        <w:t xml:space="preserve">Arreglar los 4 </w:t>
+      </w:r>
+      <w:proofErr w:type="spellStart"/>
+      <w:r>
+        <w:t>code</w:t>
+      </w:r>
+      <w:proofErr w:type="spellEnd"/>
+      <w:r>
+        <w:t xml:space="preserve"> </w:t>
+      </w:r>
+      <w:proofErr w:type="spellStart"/>
+      <w:r>
+        <w:t>smells</w:t>
+      </w:r>
+      <w:proofErr w:type="spellEnd"/>
+      <w:r>
+        <w:t xml:space="preserve"> con severidad </w:t>
+      </w:r>
+      <w:proofErr w:type="spellStart"/>
+      <w:r>
+        <w:t>minor</w:t>
+      </w:r>
+      <w:proofErr w:type="spellEnd"/>
+      <w:r>
+        <w:t>, en total suman</w:t>
+      </w:r>
+      <w:r>
+        <w:t xml:space="preserve"> 14 minutos de deuda técnica.</w:t>
+      </w:r>
+    </w:p>
+    <w:p>
+      <w:pPr>
+        <w:pStyle w:val="Prrafodelista"/>
+        <w:numPr>
+          <w:ilvl w:val="0"/>
+          <w:numId w:val="6"/>
+        </w:numPr>
+        <w:spacing w:line="256" w:lineRule="auto"/>
+        <w:jc w:val="both"/>
+      </w:pPr>
+      <w:r>
+        <w:t>Arreglar</w:t>
+      </w:r>
+      <w:r>
+        <w:t xml:space="preserve"> los </w:t>
+      </w:r>
+      <w:proofErr w:type="spellStart"/>
+      <w:r>
+        <w:t>code</w:t>
+      </w:r>
+      <w:proofErr w:type="spellEnd"/>
+      <w:r>
+        <w:t xml:space="preserve"> </w:t>
+      </w:r>
+      <w:proofErr w:type="spellStart"/>
+      <w:r>
+        <w:t>smells</w:t>
+      </w:r>
+      <w:proofErr w:type="spellEnd"/>
+      <w:r>
+        <w:t xml:space="preserve"> de severidad </w:t>
+      </w:r>
+      <w:proofErr w:type="spellStart"/>
+      <w:r>
+        <w:t>info</w:t>
+      </w:r>
+      <w:proofErr w:type="spellEnd"/>
+      <w:r>
+        <w:t xml:space="preserve"> que no sean de la regla “@</w:t>
+      </w:r>
+      <w:proofErr w:type="spellStart"/>
+      <w:r>
+        <w:t>Deprecated</w:t>
+      </w:r>
+      <w:proofErr w:type="spellEnd"/>
+      <w:r>
+        <w:t>”. Son 2 y suman una deuda técnica de 6 minutos.</w:t>
+      </w:r>
+    </w:p>
+    <w:p>
+      <w:pPr>
+        <w:pStyle w:val="Prrafodelista"/>
+        <w:numPr>
+          <w:ilvl w:val="0"/>
+          <w:numId w:val="6"/>
+        </w:numPr>
+        <w:spacing w:line="256" w:lineRule="auto"/>
+        <w:jc w:val="both"/>
+      </w:pPr>
+      <w:r>
+        <w:t>Finalmente, eliminar la duplicidad de código.</w:t>
+      </w:r>
+    </w:p>
+    <w:p>
+      <w:pPr>
+        <w:jc w:val="both"/>
+      </w:pPr>
+      <w:r>
+        <w:t>Comentarios:</w:t>
+      </w:r>
+    </w:p>
+    <w:p>
+      <w:pPr>
+        <w:pStyle w:val="Prrafodelista"/>
+        <w:numPr>
+          <w:ilvl w:val="0"/>
+          <w:numId w:val="1"/>
+        </w:numPr>
+        <w:jc w:val="both"/>
+      </w:pPr>
+      <w:r>
+        <w:t>Pese a que el proyecto ya cumple con los criterios de calidad de la organización, c</w:t>
+      </w:r>
+      <w:r>
+        <w:t xml:space="preserve">on el plan de acción </w:t>
+      </w:r>
+      <w:r>
+        <w:t xml:space="preserve">que se va a llevar a cabo, se reducirá considerablemente la deuda técnica, que actualmente está en 4 horas, muy cerca del límite establecido. Además, eliminamos los </w:t>
+      </w:r>
+      <w:proofErr w:type="spellStart"/>
+      <w:r>
+        <w:t>code</w:t>
+      </w:r>
+      <w:proofErr w:type="spellEnd"/>
+      <w:r>
+        <w:t xml:space="preserve"> </w:t>
+      </w:r>
+      <w:proofErr w:type="spellStart"/>
+      <w:r>
+        <w:t>smells</w:t>
+      </w:r>
+      <w:proofErr w:type="spellEnd"/>
+      <w:r>
+        <w:t xml:space="preserve"> más graves en nuestro proyecto. A pesar de ello nos quedarán 10 </w:t>
+      </w:r>
+      <w:proofErr w:type="spellStart"/>
+      <w:r>
+        <w:t>code</w:t>
+      </w:r>
+      <w:proofErr w:type="spellEnd"/>
+      <w:r>
+        <w:t xml:space="preserve"> </w:t>
+      </w:r>
+      <w:proofErr w:type="spellStart"/>
+      <w:r>
+        <w:t>smells</w:t>
+      </w:r>
+      <w:proofErr w:type="spellEnd"/>
+      <w:r>
+        <w:t xml:space="preserve"> de tipo </w:t>
+      </w:r>
+      <w:proofErr w:type="spellStart"/>
+      <w:r>
+        <w:t>info</w:t>
+      </w:r>
+      <w:proofErr w:type="spellEnd"/>
+      <w:r>
+        <w:t xml:space="preserve"> con regla “@</w:t>
+      </w:r>
+      <w:proofErr w:type="spellStart"/>
+      <w:r>
+        <w:t>Deprecated</w:t>
+      </w:r>
+      <w:proofErr w:type="spellEnd"/>
+      <w:r>
+        <w:t>”</w:t>
+      </w:r>
+      <w:r>
+        <w:t xml:space="preserve"> que suma</w:t>
+      </w:r>
+      <w:r>
+        <w:t>n</w:t>
+      </w:r>
+      <w:r>
+        <w:t xml:space="preserve"> una deuda </w:t>
+      </w:r>
+      <w:proofErr w:type="spellStart"/>
+      <w:r>
+        <w:t>tecnica</w:t>
+      </w:r>
+      <w:proofErr w:type="spellEnd"/>
+      <w:r>
+        <w:t xml:space="preserve"> de 2</w:t>
+      </w:r>
+      <w:r>
+        <w:t xml:space="preserve"> </w:t>
+      </w:r>
+      <w:r>
+        <w:t>horas y</w:t>
+      </w:r>
+      <w:r>
+        <w:t xml:space="preserve"> 36 </w:t>
+      </w:r>
+      <w:r>
+        <w:t xml:space="preserve">minutos, pero actualmente desconocemos la implementación para sustituir a la que está obsoleta, y consideramos que de momento no merece la pena destinar nuestros recursos a corregir estos </w:t>
+      </w:r>
+      <w:proofErr w:type="spellStart"/>
+      <w:r>
+        <w:t>code</w:t>
+      </w:r>
+      <w:proofErr w:type="spellEnd"/>
+      <w:r>
+        <w:t xml:space="preserve"> </w:t>
+      </w:r>
+      <w:proofErr w:type="spellStart"/>
+      <w:r>
+        <w:t>smells</w:t>
+      </w:r>
+      <w:proofErr w:type="spellEnd"/>
+      <w:r>
+        <w:t>.</w:t>
+      </w:r>
     </w:p>
     <w:sectPr>
       <w:headerReference w:type="default" r:id="rId10"/>
@@ -1626,6 +1942,36 @@
   </w:num>
   <w:num w:numId="5">
     <w:abstractNumId w:val="3"/>
+  </w:num>
+  <w:num w:numId="6">
+    <w:abstractNumId w:val="3"/>
+    <w:lvlOverride w:ilvl="0">
+      <w:startOverride w:val="1"/>
+    </w:lvlOverride>
+    <w:lvlOverride w:ilvl="1">
+      <w:startOverride w:val="1"/>
+    </w:lvlOverride>
+    <w:lvlOverride w:ilvl="2">
+      <w:startOverride w:val="1"/>
+    </w:lvlOverride>
+    <w:lvlOverride w:ilvl="3">
+      <w:startOverride w:val="1"/>
+    </w:lvlOverride>
+    <w:lvlOverride w:ilvl="4">
+      <w:startOverride w:val="1"/>
+    </w:lvlOverride>
+    <w:lvlOverride w:ilvl="5">
+      <w:startOverride w:val="1"/>
+    </w:lvlOverride>
+    <w:lvlOverride w:ilvl="6">
+      <w:startOverride w:val="1"/>
+    </w:lvlOverride>
+    <w:lvlOverride w:ilvl="7">
+      <w:startOverride w:val="1"/>
+    </w:lvlOverride>
+    <w:lvlOverride w:ilvl="8">
+      <w:startOverride w:val="1"/>
+    </w:lvlOverride>
   </w:num>
 </w:numbering>
 </file>

</xml_diff>

<commit_message>
Corregidos errores detectados con sonar. Asi como unos errores ortográficos del informe de calidad.
</commit_message>
<xml_diff>
--- a/Docs/Quality Reports/Sprint01-QAReport.docx
+++ b/Docs/Quality Reports/Sprint01-QAReport.docx
@@ -151,23 +151,7 @@
         <w:jc w:val="both"/>
       </w:pPr>
       <w:r>
-        <w:t xml:space="preserve">El análisis no pasa los criterios de calidad de la organización debido a que la deuda técnica acumulada supera las 4 horas y 10 minutos. Esto es debido a la cantidad de </w:t>
-      </w:r>
-      <w:proofErr w:type="spellStart"/>
-      <w:r>
-        <w:t>code</w:t>
-      </w:r>
-      <w:proofErr w:type="spellEnd"/>
-      <w:r>
-        <w:t xml:space="preserve"> </w:t>
-      </w:r>
-      <w:proofErr w:type="spellStart"/>
-      <w:r>
-        <w:t>smells</w:t>
-      </w:r>
-      <w:proofErr w:type="spellEnd"/>
-      <w:r>
-        <w:t xml:space="preserve"> que se han ido acumulado en el proyecto, que en total suman 5 horas de deuda técnica.</w:t>
+        <w:t>El análisis no pasa los criterios de calidad de la organización debido a que la deuda técnica acumulada supera las 4 horas y 10 minutos. Esto es debido a la cantidad de code smells que se han ido acumulado en el proyecto, que en total suman 5 horas de deuda técnica.</w:t>
       </w:r>
     </w:p>
     <w:p>
@@ -199,23 +183,7 @@
         <w:jc w:val="both"/>
       </w:pPr>
       <w:r>
-        <w:t xml:space="preserve">Arreglar los 10 </w:t>
-      </w:r>
-      <w:proofErr w:type="spellStart"/>
-      <w:r>
-        <w:t>code</w:t>
-      </w:r>
-      <w:proofErr w:type="spellEnd"/>
-      <w:r>
-        <w:t xml:space="preserve"> </w:t>
-      </w:r>
-      <w:proofErr w:type="spellStart"/>
-      <w:r>
-        <w:t>smells</w:t>
-      </w:r>
-      <w:proofErr w:type="spellEnd"/>
-      <w:r>
-        <w:t xml:space="preserve"> de severidad crítica.</w:t>
+        <w:t>Arreglar los 10 code smells de severidad crítica.</w:t>
       </w:r>
     </w:p>
     <w:p>
@@ -242,23 +210,7 @@
         <w:t>o</w:t>
       </w:r>
       <w:r>
-        <w:t xml:space="preserve">s. Aunque en realidad no sería necesario eliminar todos estos </w:t>
-      </w:r>
-      <w:proofErr w:type="spellStart"/>
-      <w:r>
-        <w:t>code</w:t>
-      </w:r>
-      <w:proofErr w:type="spellEnd"/>
-      <w:r>
-        <w:t xml:space="preserve"> </w:t>
-      </w:r>
-      <w:proofErr w:type="spellStart"/>
-      <w:r>
-        <w:t>smells</w:t>
-      </w:r>
-      <w:proofErr w:type="spellEnd"/>
-      <w:r>
-        <w:t xml:space="preserve"> para pasar los criterios de calidad, de esta manera vamos mejorando más la calidad del software. </w:t>
+        <w:t xml:space="preserve">s. Aunque en realidad no sería necesario eliminar todos estos code smells para pasar los criterios de calidad, de esta manera vamos mejorando más la calidad del software. </w:t>
       </w:r>
       <w:r>
         <w:t>Y</w:t>
@@ -270,23 +222,7 @@
         <w:t xml:space="preserve"> a</w:t>
       </w:r>
       <w:r>
-        <w:t xml:space="preserve">demás, estaríamos eliminando los </w:t>
-      </w:r>
-      <w:proofErr w:type="spellStart"/>
-      <w:r>
-        <w:t>code</w:t>
-      </w:r>
-      <w:proofErr w:type="spellEnd"/>
-      <w:r>
-        <w:t xml:space="preserve"> </w:t>
-      </w:r>
-      <w:proofErr w:type="spellStart"/>
-      <w:r>
-        <w:t>smells</w:t>
-      </w:r>
-      <w:proofErr w:type="spellEnd"/>
-      <w:r>
-        <w:t xml:space="preserve"> con la severidad más grave dentro del proyecto. </w:t>
+        <w:t xml:space="preserve">demás, estaríamos eliminando los code smells con la severidad más grave dentro del proyecto. </w:t>
       </w:r>
     </w:p>
     <w:p>
@@ -447,53 +383,13 @@
         <w:t>El análisis no pasa los criterios de calidad de la organización debido a que la deuda técnica acumulada supera las 4 hora</w:t>
       </w:r>
       <w:r>
-        <w:t xml:space="preserve">s y 10 minutos establecidos. Esto se debe principalmente a la elevada cantidad </w:t>
-      </w:r>
-      <w:proofErr w:type="spellStart"/>
-      <w:r>
-        <w:t>issues</w:t>
-      </w:r>
-      <w:proofErr w:type="spellEnd"/>
-      <w:r>
-        <w:t xml:space="preserve"> de mantenibilidad (</w:t>
-      </w:r>
-      <w:proofErr w:type="spellStart"/>
-      <w:r>
-        <w:t>code</w:t>
-      </w:r>
-      <w:proofErr w:type="spellEnd"/>
-      <w:r>
-        <w:t xml:space="preserve"> </w:t>
-      </w:r>
-      <w:proofErr w:type="spellStart"/>
-      <w:r>
-        <w:t>smells</w:t>
-      </w:r>
-      <w:proofErr w:type="spellEnd"/>
-      <w:r>
-        <w:t>) que han ido apareciendo en las diferentes</w:t>
+        <w:t>s y 10 minutos establecidos. Esto se debe principalmente a la elevada cantidad issues de mantenibilidad (code smells) que han ido apareciendo en las diferentes</w:t>
       </w:r>
       <w:r>
         <w:t xml:space="preserve"> clases, principalmen</w:t>
       </w:r>
       <w:r>
-        <w:t xml:space="preserve">te en </w:t>
-      </w:r>
-      <w:proofErr w:type="spellStart"/>
-      <w:r>
-        <w:t>MainActivity</w:t>
-      </w:r>
-      <w:proofErr w:type="spellEnd"/>
-      <w:r>
-        <w:t xml:space="preserve"> y en las diferentes clases de </w:t>
-      </w:r>
-      <w:proofErr w:type="spellStart"/>
-      <w:r>
-        <w:t>tests</w:t>
-      </w:r>
-      <w:proofErr w:type="spellEnd"/>
-      <w:r>
-        <w:t xml:space="preserve">, que en total suman </w:t>
+        <w:t xml:space="preserve">te en MainActivity y en las diferentes clases de tests, que en total suman </w:t>
       </w:r>
       <w:r>
         <w:t>4 horas y 53 minutos de deuda técnica.</w:t>
@@ -528,23 +424,7 @@
         <w:jc w:val="both"/>
       </w:pPr>
       <w:r>
-        <w:t xml:space="preserve">Arreglar los 4 </w:t>
-      </w:r>
-      <w:proofErr w:type="spellStart"/>
-      <w:r>
-        <w:t>code</w:t>
-      </w:r>
-      <w:proofErr w:type="spellEnd"/>
-      <w:r>
-        <w:t xml:space="preserve"> </w:t>
-      </w:r>
-      <w:proofErr w:type="spellStart"/>
-      <w:r>
-        <w:t>smells</w:t>
-      </w:r>
-      <w:proofErr w:type="spellEnd"/>
-      <w:r>
-        <w:t xml:space="preserve"> con severidad crítica que en total suman 37 minutos de deuda técnica.</w:t>
+        <w:t>Arreglar los 4 code smells con severidad crítica que en total suman 37 minutos de deuda técnica.</w:t>
       </w:r>
     </w:p>
     <w:p>
@@ -557,31 +437,7 @@
         <w:jc w:val="both"/>
       </w:pPr>
       <w:r>
-        <w:t xml:space="preserve">Arreglar los principales </w:t>
-      </w:r>
-      <w:proofErr w:type="spellStart"/>
-      <w:r>
-        <w:t>code</w:t>
-      </w:r>
-      <w:proofErr w:type="spellEnd"/>
-      <w:r>
-        <w:t xml:space="preserve"> </w:t>
-      </w:r>
-      <w:proofErr w:type="spellStart"/>
-      <w:r>
-        <w:t>smells</w:t>
-      </w:r>
-      <w:proofErr w:type="spellEnd"/>
-      <w:r>
-        <w:t xml:space="preserve"> con severidad </w:t>
-      </w:r>
-      <w:proofErr w:type="spellStart"/>
-      <w:r>
-        <w:t>major</w:t>
-      </w:r>
-      <w:proofErr w:type="spellEnd"/>
-      <w:r>
-        <w:t xml:space="preserve"> ya que hay 37 en total. Sin embargo, con eliminar 6 minutos más de deuda técnica se alcanzaría de manera correcta los criterios de calidad de la organización.</w:t>
+        <w:t>Arreglar los principales code smells con severidad major ya que hay 37 en total. Sin embargo, con eliminar 6 minutos más de deuda técnica se alcanzaría de manera correcta los criterios de calidad de la organización.</w:t>
       </w:r>
     </w:p>
     <w:p>
@@ -594,39 +450,7 @@
         <w:jc w:val="both"/>
       </w:pPr>
       <w:r>
-        <w:t xml:space="preserve">Eliminar un </w:t>
-      </w:r>
-      <w:proofErr w:type="spellStart"/>
-      <w:r>
-        <w:t>code</w:t>
-      </w:r>
-      <w:proofErr w:type="spellEnd"/>
-      <w:r>
-        <w:t xml:space="preserve"> </w:t>
-      </w:r>
-      <w:proofErr w:type="spellStart"/>
-      <w:r>
-        <w:t>smell</w:t>
-      </w:r>
-      <w:proofErr w:type="spellEnd"/>
-      <w:r>
-        <w:t xml:space="preserve"> con 10 minutos de deuda o dos </w:t>
-      </w:r>
-      <w:proofErr w:type="spellStart"/>
-      <w:r>
-        <w:t>codes</w:t>
-      </w:r>
-      <w:proofErr w:type="spellEnd"/>
-      <w:r>
-        <w:t xml:space="preserve"> </w:t>
-      </w:r>
-      <w:proofErr w:type="spellStart"/>
-      <w:r>
-        <w:t>smells</w:t>
-      </w:r>
-      <w:proofErr w:type="spellEnd"/>
-      <w:r>
-        <w:t xml:space="preserve"> con 5 minutos de deuda técnica.</w:t>
+        <w:t>Eliminar un code smell con 10 minutos de deuda o dos codes smells con 5 minutos de deuda técnica.</w:t>
       </w:r>
     </w:p>
     <w:p>
@@ -668,27 +492,11 @@
         <w:t>.</w:t>
       </w:r>
       <w:r>
-        <w:t xml:space="preserve"> Sin embargo, en caso de poder eliminar más </w:t>
-      </w:r>
-      <w:proofErr w:type="spellStart"/>
-      <w:r>
-        <w:t>codes</w:t>
-      </w:r>
-      <w:proofErr w:type="spellEnd"/>
+        <w:t xml:space="preserve"> Sin embargo, en caso de poder eliminar más codes smells se corregirán para conseguir disminuir considerablemente la deuda técnica.</w:t>
+      </w:r>
       <w:r>
         <w:t xml:space="preserve"> </w:t>
       </w:r>
-      <w:proofErr w:type="spellStart"/>
-      <w:r>
-        <w:t>smells</w:t>
-      </w:r>
-      <w:proofErr w:type="spellEnd"/>
-      <w:r>
-        <w:t xml:space="preserve"> se corregirán para conseguir disminuir considerablemente la deuda técnica.</w:t>
-      </w:r>
-      <w:r>
-        <w:t xml:space="preserve"> </w:t>
-      </w:r>
       <w:r>
         <w:t>D</w:t>
       </w:r>
@@ -711,23 +519,7 @@
         <w:t>,</w:t>
       </w:r>
       <w:r>
-        <w:t xml:space="preserve"> además, estaríamos eliminando los </w:t>
-      </w:r>
-      <w:proofErr w:type="spellStart"/>
-      <w:r>
-        <w:t>code</w:t>
-      </w:r>
-      <w:proofErr w:type="spellEnd"/>
-      <w:r>
-        <w:t xml:space="preserve"> </w:t>
-      </w:r>
-      <w:proofErr w:type="spellStart"/>
-      <w:r>
-        <w:t>smells</w:t>
-      </w:r>
-      <w:proofErr w:type="spellEnd"/>
-      <w:r>
-        <w:t xml:space="preserve"> con la severidad más grave dentro del proyecto. </w:t>
+        <w:t xml:space="preserve"> además, estaríamos eliminando los code smells con la severidad más grave dentro del proyecto. </w:t>
       </w:r>
     </w:p>
     <w:p>
@@ -917,50 +709,7 @@
         <w:jc w:val="both"/>
       </w:pPr>
       <w:r>
-        <w:t>El análisis pasa los criterios de calidad de la organización, ya las calificaciones de mantenibilidad, fiabilidad y seguridad tienen todas una A. además, la deuda técnica no supera el criterio máximo establecido y las demás medidas tampoco.</w:t>
-      </w:r>
-      <w:r>
-        <w:t xml:space="preserve"> Aun así, vemos que tenemos 21 </w:t>
-      </w:r>
-      <w:proofErr w:type="spellStart"/>
-      <w:r>
-        <w:t>code</w:t>
-      </w:r>
-      <w:proofErr w:type="spellEnd"/>
-      <w:r>
-        <w:t xml:space="preserve"> </w:t>
-      </w:r>
-      <w:proofErr w:type="spellStart"/>
-      <w:r>
-        <w:t>smells</w:t>
-      </w:r>
-      <w:proofErr w:type="spellEnd"/>
-      <w:r>
-        <w:t xml:space="preserve">, 2 son de severidad crítica, 3 de severidad </w:t>
-      </w:r>
-      <w:proofErr w:type="spellStart"/>
-      <w:r>
-        <w:t>major</w:t>
-      </w:r>
-      <w:proofErr w:type="spellEnd"/>
-      <w:r>
-        <w:t xml:space="preserve">, 4 de severidad </w:t>
-      </w:r>
-      <w:proofErr w:type="spellStart"/>
-      <w:r>
-        <w:t>minor</w:t>
-      </w:r>
-      <w:proofErr w:type="spellEnd"/>
-      <w:r>
-        <w:t xml:space="preserve"> y el resto son de severidad </w:t>
-      </w:r>
-      <w:proofErr w:type="spellStart"/>
-      <w:r>
-        <w:t>info</w:t>
-      </w:r>
-      <w:proofErr w:type="spellEnd"/>
-      <w:r>
-        <w:t>.  Además, ahora tenemos un 1.3% de código duplicado.</w:t>
+        <w:t>El análisis pasa los criterios de calidad de la organización, ya las calificaciones de mantenibilidad, fiabilidad y seguridad tienen todas una A. además, la deuda técnica no supera el criterio máximo establecido y las demás medidas tampoco. Aun así, vemos que tenemos 21 code smells, 2 son de severidad crítica, 3 de severidad major, 4 de severidad minor y el resto son de severidad info.  Además, ahora tenemos un 1.3% de código duplicado.</w:t>
       </w:r>
     </w:p>
     <w:p>
@@ -993,23 +742,7 @@
         <w:jc w:val="both"/>
       </w:pPr>
       <w:r>
-        <w:t xml:space="preserve">Arreglar los 2 </w:t>
-      </w:r>
-      <w:proofErr w:type="spellStart"/>
-      <w:r>
-        <w:t>code</w:t>
-      </w:r>
-      <w:proofErr w:type="spellEnd"/>
-      <w:r>
-        <w:t xml:space="preserve"> </w:t>
-      </w:r>
-      <w:proofErr w:type="spellStart"/>
-      <w:r>
-        <w:t>smells</w:t>
-      </w:r>
-      <w:proofErr w:type="spellEnd"/>
-      <w:r>
-        <w:t xml:space="preserve"> con severidad crítica que suma</w:t>
+        <w:t>Arreglar los 2 code smells con severidad crítica que suma</w:t>
       </w:r>
       <w:r>
         <w:t>n</w:t>
@@ -1029,31 +762,52 @@
         <w:jc w:val="both"/>
       </w:pPr>
       <w:r>
-        <w:t xml:space="preserve">Arreglar los 3 </w:t>
-      </w:r>
-      <w:proofErr w:type="spellStart"/>
-      <w:r>
-        <w:t>code</w:t>
-      </w:r>
-      <w:proofErr w:type="spellEnd"/>
+        <w:t xml:space="preserve">Arreglar los </w:t>
+      </w:r>
+      <w:r>
+        <w:t>2</w:t>
+      </w:r>
       <w:r>
         <w:t xml:space="preserve"> </w:t>
       </w:r>
-      <w:proofErr w:type="spellStart"/>
-      <w:r>
-        <w:t>smells</w:t>
-      </w:r>
-      <w:proofErr w:type="spellEnd"/>
-      <w:r>
-        <w:t xml:space="preserve"> con severidad </w:t>
-      </w:r>
-      <w:proofErr w:type="spellStart"/>
-      <w:r>
-        <w:t>major</w:t>
-      </w:r>
-      <w:proofErr w:type="spellEnd"/>
-      <w:r>
-        <w:t xml:space="preserve"> que en total suman 50 minutos de deuda técnica.</w:t>
+      <w:r>
+        <w:t xml:space="preserve">de los 3 </w:t>
+      </w:r>
+      <w:r>
+        <w:t>code smells con severidad major</w:t>
+      </w:r>
+      <w:r>
+        <w:t>, los correspondientes a las reglas ‘</w:t>
+      </w:r>
+      <w:r>
+        <w:t>"for" loop stop conditions should be invariant</w:t>
+      </w:r>
+      <w:r>
+        <w:t>’ y ‘</w:t>
+      </w:r>
+      <w:r>
+        <w:t>Similar tests should be grouped in a single Parameterized test</w:t>
+      </w:r>
+      <w:r>
+        <w:t>’, que</w:t>
+      </w:r>
+      <w:r>
+        <w:t xml:space="preserve"> en</w:t>
+      </w:r>
+      <w:r>
+        <w:t>tre los dos</w:t>
+      </w:r>
+      <w:r>
+        <w:t xml:space="preserve"> suman </w:t>
+      </w:r>
+      <w:r>
+        <w:t>20</w:t>
+      </w:r>
+      <w:r>
+        <w:t xml:space="preserve"> minutos de deuda técnica.</w:t>
+      </w:r>
+      <w:r>
+        <w:t xml:space="preserve"> </w:t>
       </w:r>
     </w:p>
     <w:p>
@@ -1067,31 +821,7 @@
         <w:jc w:val="both"/>
       </w:pPr>
       <w:r>
-        <w:t xml:space="preserve">Arreglar los 4 </w:t>
-      </w:r>
-      <w:proofErr w:type="spellStart"/>
-      <w:r>
-        <w:t>code</w:t>
-      </w:r>
-      <w:proofErr w:type="spellEnd"/>
-      <w:r>
-        <w:t xml:space="preserve"> </w:t>
-      </w:r>
-      <w:proofErr w:type="spellStart"/>
-      <w:r>
-        <w:t>smells</w:t>
-      </w:r>
-      <w:proofErr w:type="spellEnd"/>
-      <w:r>
-        <w:t xml:space="preserve"> con severidad </w:t>
-      </w:r>
-      <w:proofErr w:type="spellStart"/>
-      <w:r>
-        <w:t>minor</w:t>
-      </w:r>
-      <w:proofErr w:type="spellEnd"/>
-      <w:r>
-        <w:t>, en total suman</w:t>
+        <w:t>Arreglar los 4 code smells con severidad minor, en total suman</w:t>
       </w:r>
       <w:r>
         <w:t xml:space="preserve"> 14 minutos de deuda técnica.</w:t>
@@ -1111,53 +841,7 @@
         <w:t>Arreglar</w:t>
       </w:r>
       <w:r>
-        <w:t xml:space="preserve"> los </w:t>
-      </w:r>
-      <w:proofErr w:type="spellStart"/>
-      <w:r>
-        <w:t>code</w:t>
-      </w:r>
-      <w:proofErr w:type="spellEnd"/>
-      <w:r>
-        <w:t xml:space="preserve"> </w:t>
-      </w:r>
-      <w:proofErr w:type="spellStart"/>
-      <w:r>
-        <w:t>smells</w:t>
-      </w:r>
-      <w:proofErr w:type="spellEnd"/>
-      <w:r>
-        <w:t xml:space="preserve"> de severidad </w:t>
-      </w:r>
-      <w:proofErr w:type="spellStart"/>
-      <w:r>
-        <w:t>info</w:t>
-      </w:r>
-      <w:proofErr w:type="spellEnd"/>
-      <w:r>
-        <w:t xml:space="preserve"> que no sean de la regla “@</w:t>
-      </w:r>
-      <w:proofErr w:type="spellStart"/>
-      <w:r>
-        <w:t>Deprecated</w:t>
-      </w:r>
-      <w:proofErr w:type="spellEnd"/>
-      <w:r>
-        <w:t>”. Son 2 y suman una deuda técnica de 6 minutos.</w:t>
-      </w:r>
-    </w:p>
-    <w:p>
-      <w:pPr>
-        <w:pStyle w:val="Prrafodelista"/>
-        <w:numPr>
-          <w:ilvl w:val="0"/>
-          <w:numId w:val="6"/>
-        </w:numPr>
-        <w:spacing w:line="256" w:lineRule="auto"/>
-        <w:jc w:val="both"/>
-      </w:pPr>
-      <w:r>
-        <w:t>Finalmente, eliminar la duplicidad de código.</w:t>
+        <w:t xml:space="preserve"> los code smells de severidad info que no sean de la regla “@Deprecated”. Son 2 y suman una deuda técnica de 6 minutos.</w:t>
       </w:r>
     </w:p>
     <w:p>
@@ -1181,79 +865,35 @@
         <w:t>Pese a que el proyecto ya cumple con los criterios de calidad de la organización, c</w:t>
       </w:r>
       <w:r>
-        <w:t xml:space="preserve">on el plan de acción </w:t>
-      </w:r>
-      <w:r>
-        <w:t xml:space="preserve">que se va a llevar a cabo, se reducirá considerablemente la deuda técnica, que actualmente está en 4 horas, muy cerca del límite establecido. Además, eliminamos los </w:t>
-      </w:r>
-      <w:proofErr w:type="spellStart"/>
-      <w:r>
-        <w:t>code</w:t>
-      </w:r>
-      <w:proofErr w:type="spellEnd"/>
+        <w:t xml:space="preserve">on el plan de acción que se va a llevar a cabo, </w:t>
+      </w:r>
+      <w:r>
+        <w:t xml:space="preserve">mejoremos más el proyecto de cara al aspecto de calidad, asimismo reduciremos la deuda técnica, que actualmente está en 4 horas, para alejarla </w:t>
+      </w:r>
+      <w:r>
+        <w:t>del límite establecido. Además, eliminamos los code smells más graves en nuestro proyecto. A pesar de ello nos quedarán 10 code smells de tipo info</w:t>
+      </w:r>
+      <w:r>
+        <w:t xml:space="preserve"> con regla “@Deprecated”</w:t>
+      </w:r>
+      <w:r>
+        <w:t xml:space="preserve"> que suma</w:t>
+      </w:r>
+      <w:r>
+        <w:t>n</w:t>
+      </w:r>
+      <w:r>
+        <w:t xml:space="preserve"> una deuda </w:t>
+      </w:r>
+      <w:r>
+        <w:t>técnica</w:t>
+      </w:r>
+      <w:r>
+        <w:t xml:space="preserve"> de 2</w:t>
+      </w:r>
       <w:r>
         <w:t xml:space="preserve"> </w:t>
       </w:r>
-      <w:proofErr w:type="spellStart"/>
-      <w:r>
-        <w:t>smells</w:t>
-      </w:r>
-      <w:proofErr w:type="spellEnd"/>
-      <w:r>
-        <w:t xml:space="preserve"> más graves en nuestro proyecto. A pesar de ello nos quedarán 10 </w:t>
-      </w:r>
-      <w:proofErr w:type="spellStart"/>
-      <w:r>
-        <w:t>code</w:t>
-      </w:r>
-      <w:proofErr w:type="spellEnd"/>
-      <w:r>
-        <w:t xml:space="preserve"> </w:t>
-      </w:r>
-      <w:proofErr w:type="spellStart"/>
-      <w:r>
-        <w:t>smells</w:t>
-      </w:r>
-      <w:proofErr w:type="spellEnd"/>
-      <w:r>
-        <w:t xml:space="preserve"> de tipo </w:t>
-      </w:r>
-      <w:proofErr w:type="spellStart"/>
-      <w:r>
-        <w:t>info</w:t>
-      </w:r>
-      <w:proofErr w:type="spellEnd"/>
-      <w:r>
-        <w:t xml:space="preserve"> con regla “@</w:t>
-      </w:r>
-      <w:proofErr w:type="spellStart"/>
-      <w:r>
-        <w:t>Deprecated</w:t>
-      </w:r>
-      <w:proofErr w:type="spellEnd"/>
-      <w:r>
-        <w:t>”</w:t>
-      </w:r>
-      <w:r>
-        <w:t xml:space="preserve"> que suma</w:t>
-      </w:r>
-      <w:r>
-        <w:t>n</w:t>
-      </w:r>
-      <w:r>
-        <w:t xml:space="preserve"> una deuda </w:t>
-      </w:r>
-      <w:proofErr w:type="spellStart"/>
-      <w:r>
-        <w:t>tecnica</w:t>
-      </w:r>
-      <w:proofErr w:type="spellEnd"/>
-      <w:r>
-        <w:t xml:space="preserve"> de 2</w:t>
-      </w:r>
-      <w:r>
-        <w:t xml:space="preserve"> </w:t>
-      </w:r>
       <w:r>
         <w:t>horas y</w:t>
       </w:r>
@@ -1261,23 +901,16 @@
         <w:t xml:space="preserve"> 36 </w:t>
       </w:r>
       <w:r>
-        <w:t xml:space="preserve">minutos, pero actualmente desconocemos la implementación para sustituir a la que está obsoleta, y consideramos que de momento no merece la pena destinar nuestros recursos a corregir estos </w:t>
-      </w:r>
-      <w:proofErr w:type="spellStart"/>
-      <w:r>
-        <w:t>code</w:t>
-      </w:r>
-      <w:proofErr w:type="spellEnd"/>
-      <w:r>
-        <w:t xml:space="preserve"> </w:t>
-      </w:r>
-      <w:proofErr w:type="spellStart"/>
-      <w:r>
-        <w:t>smells</w:t>
-      </w:r>
-      <w:proofErr w:type="spellEnd"/>
-      <w:r>
-        <w:t>.</w:t>
+        <w:t>minutos, pero actualmente desconocemos la implementación para sustituir a la que está obsoleta, y consideramos que de momento no merece la pena destinar nuestros recursos a corregir estos code smells.</w:t>
+      </w:r>
+      <w:r>
+        <w:t xml:space="preserve"> Con respecto, al bloque de código duplicado</w:t>
+      </w:r>
+      <w:r>
+        <w:t xml:space="preserve"> que genera un code smell de severidad major</w:t>
+      </w:r>
+      <w:r>
+        <w:t>, no se tomarán acciones, ya que tenemos la certeza de que más adelante ese código cambiará y no hace falta modificarlo por el momento.</w:t>
       </w:r>
     </w:p>
     <w:sectPr>

</xml_diff>

<commit_message>
Finalización del Informe de Calidad y exportado a PDF.
</commit_message>
<xml_diff>
--- a/Docs/Quality Reports/Sprint01-QAReport.docx
+++ b/Docs/Quality Reports/Sprint01-QAReport.docx
@@ -1,18 +1,7 @@
 
 <file path=word/document.xml><?xml version="1.0" encoding="utf-8"?>
-<w:document xmlns:wpc="http://schemas.microsoft.com/office/word/2010/wordprocessingCanvas" xmlns:cx="http://schemas.microsoft.com/office/drawing/2014/chartex" xmlns:cx1="http://schemas.microsoft.com/office/drawing/2015/9/8/chartex" xmlns:cx2="http://schemas.microsoft.com/office/drawing/2015/10/21/chartex" xmlns:cx3="http://schemas.microsoft.com/office/drawing/2016/5/9/chartex" xmlns:cx4="http://schemas.microsoft.com/office/drawing/2016/5/10/chartex" xmlns:cx5="http://schemas.microsoft.com/office/drawing/2016/5/11/chartex" xmlns:cx6="http://schemas.microsoft.com/office/drawing/2016/5/12/chartex" xmlns:cx7="http://schemas.microsoft.com/office/drawing/2016/5/13/chartex" xmlns:cx8="http://schemas.microsoft.com/office/drawing/2016/5/14/chartex" xmlns:mc="http://schemas.openxmlformats.org/markup-compatibility/2006" xmlns:aink="http://schemas.microsoft.com/office/drawing/2016/ink" xmlns:am3d="http://schemas.microsoft.com/office/drawing/2017/model3d" xmlns:o="urn:schemas-microsoft-com:office:office" xmlns:r="http://schemas.openxmlformats.org/officeDocument/2006/relationships" xmlns:m="http://schemas.openxmlformats.org/officeDocument/2006/math" xmlns:v="urn:schemas-microsoft-com:vml" xmlns:wp14="http://schemas.microsoft.com/office/word/2010/wordprocessingDrawing" xmlns:wp="http://schemas.openxmlformats.org/drawingml/2006/wordprocessingDrawing" xmlns:w10="urn:schemas-microsoft-com:office:word" xmlns:w="http://schemas.openxmlformats.org/wordprocessingml/2006/main" xmlns:w14="http://schemas.microsoft.com/office/word/2010/wordml" xmlns:w15="http://schemas.microsoft.com/office/word/2012/wordml" xmlns:w16cex="http://schemas.microsoft.com/office/word/2018/wordml/cex" xmlns:w16cid="http://schemas.microsoft.com/office/word/2016/wordml/cid" xmlns:w16="http://schemas.microsoft.com/office/word/2018/wordml" xmlns:w16se="http://schemas.microsoft.com/office/word/2015/wordml/symex" xmlns:wpg="http://schemas.microsoft.com/office/word/2010/wordprocessingGroup" xmlns:wpi="http://schemas.microsoft.com/office/word/2010/wordprocessingInk" xmlns:wne="http://schemas.microsoft.com/office/word/2006/wordml" xmlns:wps="http://schemas.microsoft.com/office/word/2010/wordprocessingShape" mc:Ignorable="w14 w15 w16se w16cid w16 w16cex wp14">
+<w:document xmlns:wpc="http://schemas.microsoft.com/office/word/2010/wordprocessingCanvas" xmlns:mo="http://schemas.microsoft.com/office/mac/office/2008/main" xmlns:mc="http://schemas.openxmlformats.org/markup-compatibility/2006" xmlns:mv="urn:schemas-microsoft-com:mac:vml" xmlns:o="urn:schemas-microsoft-com:office:office" xmlns:r="http://schemas.openxmlformats.org/officeDocument/2006/relationships" xmlns:m="http://schemas.openxmlformats.org/officeDocument/2006/math" xmlns:v="urn:schemas-microsoft-com:vml" xmlns:wp14="http://schemas.microsoft.com/office/word/2010/wordprocessingDrawing" xmlns:wp="http://schemas.openxmlformats.org/drawingml/2006/wordprocessingDrawing" xmlns:w10="urn:schemas-microsoft-com:office:word" xmlns:w="http://schemas.openxmlformats.org/wordprocessingml/2006/main" xmlns:w14="http://schemas.microsoft.com/office/word/2010/wordml" xmlns:w15="http://schemas.microsoft.com/office/word/2012/wordml" xmlns:wpg="http://schemas.microsoft.com/office/word/2010/wordprocessingGroup" xmlns:wpi="http://schemas.microsoft.com/office/word/2010/wordprocessingInk" xmlns:wne="http://schemas.microsoft.com/office/word/2006/wordml" xmlns:wps="http://schemas.microsoft.com/office/word/2010/wordprocessingShape" mc:Ignorable="w14 w15 wp14">
   <w:body>
-    <w:p>
-      <w:pPr>
-        <w:pStyle w:val="Ttulo2"/>
-        <w:jc w:val="both"/>
-        <w:rPr>
-          <w:b/>
-          <w:color w:val="D311A0"/>
-          <w:sz w:val="28"/>
-        </w:rPr>
-      </w:pPr>
-    </w:p>
     <w:p>
       <w:pPr>
         <w:pStyle w:val="Ttulo2"/>
@@ -254,31 +243,21 @@
           <w:sz w:val="28"/>
         </w:rPr>
       </w:pPr>
-    </w:p>
-    <w:p>
-      <w:pPr>
-        <w:pStyle w:val="Ttulo2"/>
-        <w:jc w:val="both"/>
+      <w:r>
         <w:rPr>
           <w:b/>
           <w:color w:val="D311A0"/>
           <w:sz w:val="28"/>
         </w:rPr>
-      </w:pPr>
+        <w:lastRenderedPageBreak/>
+        <w:t xml:space="preserve">ANÁLISIS </w:t>
+      </w:r>
       <w:r>
         <w:rPr>
           <w:b/>
           <w:color w:val="D311A0"/>
           <w:sz w:val="28"/>
         </w:rPr>
-        <w:t xml:space="preserve">ANÁLISIS </w:t>
-      </w:r>
-      <w:r>
-        <w:rPr>
-          <w:b/>
-          <w:color w:val="D311A0"/>
-          <w:sz w:val="28"/>
-        </w:rPr>
         <w:t>31 OCTUBRE 2020</w:t>
       </w:r>
     </w:p>
@@ -315,6 +294,7 @@
         <w:rPr>
           <w:b/>
           <w:noProof/>
+          <w:lang w:val="es-ES_tradnl" w:eastAsia="es-ES_tradnl"/>
         </w:rPr>
         <w:drawing>
           <wp:inline distT="0" distB="0" distL="0" distR="0" wp14:anchorId="3B723DBD" wp14:editId="0EEF1700">
@@ -524,34 +504,17 @@
     </w:p>
     <w:p>
       <w:pPr>
-        <w:jc w:val="both"/>
-      </w:pPr>
-    </w:p>
-    <w:p>
-      <w:pPr>
-        <w:jc w:val="both"/>
-      </w:pPr>
-    </w:p>
-    <w:p>
-      <w:pPr>
-        <w:jc w:val="both"/>
-      </w:pPr>
-    </w:p>
-    <w:p>
-      <w:pPr>
-        <w:jc w:val="both"/>
-      </w:pPr>
-    </w:p>
-    <w:p>
-      <w:pPr>
-        <w:jc w:val="both"/>
-      </w:pPr>
-    </w:p>
-    <w:p>
-      <w:pPr>
-        <w:jc w:val="both"/>
-      </w:pPr>
-    </w:p>
+        <w:pStyle w:val="Ttulo2"/>
+        <w:jc w:val="both"/>
+        <w:rPr>
+          <w:rFonts w:asciiTheme="minorHAnsi" w:eastAsiaTheme="minorHAnsi" w:hAnsiTheme="minorHAnsi" w:cstheme="minorBidi"/>
+          <w:color w:val="auto"/>
+          <w:sz w:val="22"/>
+          <w:szCs w:val="22"/>
+        </w:rPr>
+      </w:pPr>
+    </w:p>
+    <w:p/>
     <w:p>
       <w:pPr>
         <w:pStyle w:val="Ttulo2"/>
@@ -644,6 +607,7 @@
       <w:r>
         <w:rPr>
           <w:noProof/>
+          <w:lang w:val="es-ES_tradnl" w:eastAsia="es-ES_tradnl"/>
         </w:rPr>
         <w:drawing>
           <wp:inline distT="0" distB="0" distL="0" distR="0" wp14:anchorId="57A9D05B" wp14:editId="7C8CFE95">
@@ -689,14 +653,6 @@
           <w:b/>
         </w:rPr>
       </w:pPr>
-    </w:p>
-    <w:p>
-      <w:pPr>
-        <w:jc w:val="both"/>
-        <w:rPr>
-          <w:b/>
-        </w:rPr>
-      </w:pPr>
       <w:r>
         <w:rPr>
           <w:b/>
@@ -709,7 +665,19 @@
         <w:jc w:val="both"/>
       </w:pPr>
       <w:r>
-        <w:t>El análisis pasa los criterios de calidad de la organización, ya las calificaciones de mantenibilidad, fiabilidad y seguridad tienen todas una A. además, la deuda técnica no supera el criterio máximo establecido y las demás medidas tampoco. Aun así, vemos que tenemos 21 code smells, 2 son de severidad crítica, 3 de severidad major, 4 de severidad minor y el resto son de severidad info.  Además, ahora tenemos un 1.3% de código duplicado.</w:t>
+        <w:t xml:space="preserve">El análisis pasa los criterios de calidad de la organización, ya </w:t>
+      </w:r>
+      <w:r>
+        <w:t xml:space="preserve">que </w:t>
+      </w:r>
+      <w:r>
+        <w:t>las calificaciones de mantenibilidad, fiabilidad y</w:t>
+      </w:r>
+      <w:r>
+        <w:t xml:space="preserve"> seguridad tienen todas una A. A</w:t>
+      </w:r>
+      <w:r>
+        <w:t>demás, la deuda técnica no supera el criterio máximo establecido y las demás medidas tampoco. Aun así, vemos que tenemos 21 code smells, 2 son de severidad crítica, 3 de severidad major, 4 de severidad minor y el resto son de severidad info.  Además, ahora tenemos un 1.3% de código duplicado.</w:t>
       </w:r>
     </w:p>
     <w:p>
@@ -843,6 +811,8 @@
       <w:r>
         <w:t xml:space="preserve"> los code smells de severidad info que no sean de la regla “@Deprecated”. Son 2 y suman una deuda técnica de 6 minutos.</w:t>
       </w:r>
+      <w:bookmarkStart w:id="0" w:name="_GoBack"/>
+      <w:bookmarkEnd w:id="0"/>
     </w:p>
     <w:p>
       <w:pPr>
@@ -913,8 +883,301 @@
         <w:t>, no se tomarán acciones, ya que tenemos la certeza de que más adelante ese código cambiará y no hace falta modificarlo por el momento.</w:t>
       </w:r>
     </w:p>
+    <w:p>
+      <w:pPr>
+        <w:pStyle w:val="Ttulo2"/>
+        <w:jc w:val="both"/>
+        <w:rPr>
+          <w:b/>
+          <w:color w:val="D311A0"/>
+          <w:sz w:val="28"/>
+          <w:u w:val="single"/>
+        </w:rPr>
+      </w:pPr>
+      <w:r>
+        <w:rPr>
+          <w:b/>
+          <w:color w:val="D311A0"/>
+          <w:sz w:val="28"/>
+        </w:rPr>
+        <w:t xml:space="preserve">ANÁLISIS </w:t>
+      </w:r>
+      <w:r>
+        <w:rPr>
+          <w:b/>
+          <w:color w:val="D311A0"/>
+          <w:sz w:val="28"/>
+        </w:rPr>
+        <w:t>05</w:t>
+      </w:r>
+      <w:r>
+        <w:rPr>
+          <w:b/>
+          <w:color w:val="D311A0"/>
+          <w:sz w:val="28"/>
+        </w:rPr>
+        <w:t xml:space="preserve"> </w:t>
+      </w:r>
+      <w:r>
+        <w:rPr>
+          <w:b/>
+          <w:color w:val="D311A0"/>
+          <w:sz w:val="28"/>
+        </w:rPr>
+        <w:t>NOVIEMBRE</w:t>
+      </w:r>
+      <w:r>
+        <w:rPr>
+          <w:b/>
+          <w:color w:val="D311A0"/>
+          <w:sz w:val="28"/>
+        </w:rPr>
+        <w:t xml:space="preserve"> </w:t>
+      </w:r>
+      <w:r>
+        <w:rPr>
+          <w:b/>
+          <w:color w:val="D311A0"/>
+          <w:sz w:val="28"/>
+        </w:rPr>
+        <w:t>2020</w:t>
+      </w:r>
+    </w:p>
+    <w:p>
+      <w:pPr>
+        <w:jc w:val="both"/>
+        <w:rPr>
+          <w:b/>
+        </w:rPr>
+      </w:pPr>
+    </w:p>
+    <w:p>
+      <w:pPr>
+        <w:jc w:val="both"/>
+        <w:rPr>
+          <w:b/>
+        </w:rPr>
+      </w:pPr>
+      <w:r>
+        <w:rPr>
+          <w:b/>
+        </w:rPr>
+        <w:t>CAPTURA</w:t>
+      </w:r>
+    </w:p>
+    <w:p>
+      <w:pPr>
+        <w:jc w:val="both"/>
+        <w:rPr>
+          <w:b/>
+        </w:rPr>
+      </w:pPr>
+      <w:r>
+        <w:rPr>
+          <w:b/>
+        </w:rPr>
+        <w:drawing>
+          <wp:inline distT="0" distB="0" distL="0" distR="0" wp14:anchorId="571D9770" wp14:editId="79CC356D">
+            <wp:extent cx="5400040" cy="811530"/>
+            <wp:effectExtent l="0" t="0" r="10160" b="1270"/>
+            <wp:docPr id="5" name="Imagen 5"/>
+            <wp:cNvGraphicFramePr>
+              <a:graphicFrameLocks xmlns:a="http://schemas.openxmlformats.org/drawingml/2006/main" noChangeAspect="1"/>
+            </wp:cNvGraphicFramePr>
+            <a:graphic xmlns:a="http://schemas.openxmlformats.org/drawingml/2006/main">
+              <a:graphicData uri="http://schemas.openxmlformats.org/drawingml/2006/picture">
+                <pic:pic xmlns:pic="http://schemas.openxmlformats.org/drawingml/2006/picture">
+                  <pic:nvPicPr>
+                    <pic:cNvPr id="1" name=""/>
+                    <pic:cNvPicPr/>
+                  </pic:nvPicPr>
+                  <pic:blipFill>
+                    <a:blip r:embed="rId10"/>
+                    <a:stretch>
+                      <a:fillRect/>
+                    </a:stretch>
+                  </pic:blipFill>
+                  <pic:spPr>
+                    <a:xfrm>
+                      <a:off x="0" y="0"/>
+                      <a:ext cx="5400040" cy="811530"/>
+                    </a:xfrm>
+                    <a:prstGeom prst="rect">
+                      <a:avLst/>
+                    </a:prstGeom>
+                  </pic:spPr>
+                </pic:pic>
+              </a:graphicData>
+            </a:graphic>
+          </wp:inline>
+        </w:drawing>
+      </w:r>
+    </w:p>
+    <w:p>
+      <w:pPr>
+        <w:jc w:val="both"/>
+        <w:rPr>
+          <w:b/>
+        </w:rPr>
+      </w:pPr>
+    </w:p>
+    <w:p>
+      <w:pPr>
+        <w:jc w:val="both"/>
+        <w:rPr>
+          <w:b/>
+        </w:rPr>
+      </w:pPr>
+      <w:r>
+        <w:rPr>
+          <w:b/>
+        </w:rPr>
+        <w:t>INCIDENCIAS</w:t>
+      </w:r>
+    </w:p>
+    <w:p>
+      <w:pPr>
+        <w:jc w:val="both"/>
+      </w:pPr>
+      <w:r>
+        <w:t>Como se puede comprobar e</w:t>
+      </w:r>
+      <w:r>
+        <w:t>l análisis pasa los criterios</w:t>
+      </w:r>
+      <w:r>
+        <w:t xml:space="preserve"> de calidad de la organización ya que todas las secciones tienen una A</w:t>
+      </w:r>
+      <w:r>
+        <w:t xml:space="preserve">. Se tienen 2 code smells con una deuda técnica de 3 horas, podemos comprobar que 2 son de severidad major y los otros 10 son de severidad info. Además, tenemos un 31,2% de coverage con los tests proporcionados. </w:t>
+      </w:r>
+    </w:p>
+    <w:p>
+      <w:pPr>
+        <w:jc w:val="both"/>
+      </w:pPr>
+    </w:p>
+    <w:p>
+      <w:pPr>
+        <w:jc w:val="both"/>
+        <w:rPr>
+          <w:b/>
+        </w:rPr>
+      </w:pPr>
+      <w:r>
+        <w:rPr>
+          <w:b/>
+        </w:rPr>
+        <w:t>PLAN DE ACCIÓN</w:t>
+      </w:r>
+    </w:p>
+    <w:p>
+      <w:pPr>
+        <w:pStyle w:val="Prrafodelista"/>
+        <w:numPr>
+          <w:ilvl w:val="0"/>
+          <w:numId w:val="7"/>
+        </w:numPr>
+        <w:spacing w:line="256" w:lineRule="auto"/>
+        <w:jc w:val="both"/>
+      </w:pPr>
+      <w:r>
+        <w:t xml:space="preserve">Arreglar </w:t>
+      </w:r>
+      <w:r>
+        <w:t>el code smells con severidad major correspondiente al cuerpo del try/catch para que solo tenga una invocación de excepción, en la cual no se indica el tiempo de la deuda técnica.</w:t>
+      </w:r>
+      <w:r>
+        <w:t xml:space="preserve"> </w:t>
+      </w:r>
+    </w:p>
+    <w:p>
+      <w:pPr>
+        <w:pStyle w:val="Prrafodelista"/>
+        <w:numPr>
+          <w:ilvl w:val="0"/>
+          <w:numId w:val="7"/>
+        </w:numPr>
+        <w:spacing w:line="256" w:lineRule="auto"/>
+        <w:jc w:val="both"/>
+      </w:pPr>
+      <w:r>
+        <w:t>Arreglar los code smells de severidad info que no sean de la regla “@Deprecated”. Son 2 y suman una deuda técnica de 6 minutos.</w:t>
+      </w:r>
+    </w:p>
+    <w:p>
+      <w:pPr>
+        <w:jc w:val="both"/>
+      </w:pPr>
+      <w:r>
+        <w:t>Comentarios:</w:t>
+      </w:r>
+    </w:p>
+    <w:p>
+      <w:pPr>
+        <w:pStyle w:val="Prrafodelista"/>
+        <w:numPr>
+          <w:ilvl w:val="0"/>
+          <w:numId w:val="1"/>
+        </w:numPr>
+        <w:jc w:val="both"/>
+      </w:pPr>
+      <w:r>
+        <w:t xml:space="preserve">El proyecto ya cumple con los criterios de calidad de la organización. Estos 12 code smells no se modificarán ya que los </w:t>
+      </w:r>
+      <w:r>
+        <w:t>10 code smells de tipo info con regla “@Deprecated” que suman una deuda técnica de 2 horas y 36 minutos</w:t>
+      </w:r>
+      <w:r>
+        <w:t xml:space="preserve"> no conocemos, actualmente,</w:t>
+      </w:r>
+      <w:r>
+        <w:t xml:space="preserve"> la implementación para sustituir a la que está obsoleta, y consideramos que de momento no merece la pena destinar nuestros recursos a corregir estos code smells</w:t>
+      </w:r>
+      <w:r>
+        <w:t xml:space="preserve">. Además, de cara al bloque de código </w:t>
+      </w:r>
+      <w:r>
+        <w:t>duplicado que genera un code smell de severidad major, no se tomarán acciones, ya que tenemos la certeza de que más adelante ese código cambiará y no hace falta modificarlo por el momento.</w:t>
+      </w:r>
+      <w:r>
+        <w:t xml:space="preserve"> Y, por últ</w:t>
+      </w:r>
+      <w:r>
+        <w:t xml:space="preserve">imo, el code smell sobrante con </w:t>
+      </w:r>
+      <w:r>
+        <w:t>respecto al try/catch se corregiría si se elimina</w:t>
+      </w:r>
+      <w:r>
+        <w:t>se</w:t>
+      </w:r>
+      <w:r>
+        <w:t xml:space="preserve"> la línea de código del </w:t>
+      </w:r>
+      <w:r>
+        <w:rPr>
+          <w:i/>
+        </w:rPr>
+        <w:t>fail()</w:t>
+      </w:r>
+      <w:r>
+        <w:t xml:space="preserve">, sin embargo no se puede eliminar dicho fail antes del catch ya que es necesario para </w:t>
+      </w:r>
+      <w:r>
+        <w:t xml:space="preserve">poder </w:t>
+      </w:r>
+      <w:r>
+        <w:t>indicar la excepción producida.</w:t>
+      </w:r>
+    </w:p>
+    <w:p>
+      <w:pPr>
+        <w:jc w:val="both"/>
+      </w:pPr>
+    </w:p>
     <w:sectPr>
-      <w:headerReference w:type="default" r:id="rId10"/>
+      <w:headerReference w:type="default" r:id="rId11"/>
       <w:pgSz w:w="11906" w:h="16838"/>
       <w:pgMar w:top="1417" w:right="1701" w:bottom="1417" w:left="1701" w:header="708" w:footer="708" w:gutter="0"/>
       <w:cols w:space="708"/>
@@ -925,7 +1188,7 @@
 </file>
 
 <file path=word/endnotes.xml><?xml version="1.0" encoding="utf-8"?>
-<w:endnotes xmlns:wpc="http://schemas.microsoft.com/office/word/2010/wordprocessingCanvas" xmlns:cx="http://schemas.microsoft.com/office/drawing/2014/chartex" xmlns:cx1="http://schemas.microsoft.com/office/drawing/2015/9/8/chartex" xmlns:cx2="http://schemas.microsoft.com/office/drawing/2015/10/21/chartex" xmlns:cx3="http://schemas.microsoft.com/office/drawing/2016/5/9/chartex" xmlns:cx4="http://schemas.microsoft.com/office/drawing/2016/5/10/chartex" xmlns:cx5="http://schemas.microsoft.com/office/drawing/2016/5/11/chartex" xmlns:cx6="http://schemas.microsoft.com/office/drawing/2016/5/12/chartex" xmlns:cx7="http://schemas.microsoft.com/office/drawing/2016/5/13/chartex" xmlns:cx8="http://schemas.microsoft.com/office/drawing/2016/5/14/chartex" xmlns:mc="http://schemas.openxmlformats.org/markup-compatibility/2006" xmlns:aink="http://schemas.microsoft.com/office/drawing/2016/ink" xmlns:am3d="http://schemas.microsoft.com/office/drawing/2017/model3d" xmlns:o="urn:schemas-microsoft-com:office:office" xmlns:r="http://schemas.openxmlformats.org/officeDocument/2006/relationships" xmlns:m="http://schemas.openxmlformats.org/officeDocument/2006/math" xmlns:v="urn:schemas-microsoft-com:vml" xmlns:wp14="http://schemas.microsoft.com/office/word/2010/wordprocessingDrawing" xmlns:wp="http://schemas.openxmlformats.org/drawingml/2006/wordprocessingDrawing" xmlns:w10="urn:schemas-microsoft-com:office:word" xmlns:w="http://schemas.openxmlformats.org/wordprocessingml/2006/main" xmlns:w14="http://schemas.microsoft.com/office/word/2010/wordml" xmlns:w15="http://schemas.microsoft.com/office/word/2012/wordml" xmlns:w16cex="http://schemas.microsoft.com/office/word/2018/wordml/cex" xmlns:w16cid="http://schemas.microsoft.com/office/word/2016/wordml/cid" xmlns:w16="http://schemas.microsoft.com/office/word/2018/wordml" xmlns:w16se="http://schemas.microsoft.com/office/word/2015/wordml/symex" xmlns:wpg="http://schemas.microsoft.com/office/word/2010/wordprocessingGroup" xmlns:wpi="http://schemas.microsoft.com/office/word/2010/wordprocessingInk" xmlns:wne="http://schemas.microsoft.com/office/word/2006/wordml" xmlns:wps="http://schemas.microsoft.com/office/word/2010/wordprocessingShape" mc:Ignorable="w14 w15 w16se w16cid w16 w16cex wp14">
+<w:endnotes xmlns:wpc="http://schemas.microsoft.com/office/word/2010/wordprocessingCanvas" xmlns:mo="http://schemas.microsoft.com/office/mac/office/2008/main" xmlns:mc="http://schemas.openxmlformats.org/markup-compatibility/2006" xmlns:mv="urn:schemas-microsoft-com:mac:vml" xmlns:o="urn:schemas-microsoft-com:office:office" xmlns:r="http://schemas.openxmlformats.org/officeDocument/2006/relationships" xmlns:m="http://schemas.openxmlformats.org/officeDocument/2006/math" xmlns:v="urn:schemas-microsoft-com:vml" xmlns:wp14="http://schemas.microsoft.com/office/word/2010/wordprocessingDrawing" xmlns:wp="http://schemas.openxmlformats.org/drawingml/2006/wordprocessingDrawing" xmlns:w10="urn:schemas-microsoft-com:office:word" xmlns:w="http://schemas.openxmlformats.org/wordprocessingml/2006/main" xmlns:w14="http://schemas.microsoft.com/office/word/2010/wordml" xmlns:w15="http://schemas.microsoft.com/office/word/2012/wordml" xmlns:wpg="http://schemas.microsoft.com/office/word/2010/wordprocessingGroup" xmlns:wpi="http://schemas.microsoft.com/office/word/2010/wordprocessingInk" xmlns:wne="http://schemas.microsoft.com/office/word/2006/wordml" xmlns:wps="http://schemas.microsoft.com/office/word/2010/wordprocessingShape" mc:Ignorable="w14 w15 wp14">
   <w:endnote w:type="separator" w:id="-1">
     <w:p>
       <w:pPr>
@@ -950,7 +1213,7 @@
 </file>
 
 <file path=word/footnotes.xml><?xml version="1.0" encoding="utf-8"?>
-<w:footnotes xmlns:wpc="http://schemas.microsoft.com/office/word/2010/wordprocessingCanvas" xmlns:cx="http://schemas.microsoft.com/office/drawing/2014/chartex" xmlns:cx1="http://schemas.microsoft.com/office/drawing/2015/9/8/chartex" xmlns:cx2="http://schemas.microsoft.com/office/drawing/2015/10/21/chartex" xmlns:cx3="http://schemas.microsoft.com/office/drawing/2016/5/9/chartex" xmlns:cx4="http://schemas.microsoft.com/office/drawing/2016/5/10/chartex" xmlns:cx5="http://schemas.microsoft.com/office/drawing/2016/5/11/chartex" xmlns:cx6="http://schemas.microsoft.com/office/drawing/2016/5/12/chartex" xmlns:cx7="http://schemas.microsoft.com/office/drawing/2016/5/13/chartex" xmlns:cx8="http://schemas.microsoft.com/office/drawing/2016/5/14/chartex" xmlns:mc="http://schemas.openxmlformats.org/markup-compatibility/2006" xmlns:aink="http://schemas.microsoft.com/office/drawing/2016/ink" xmlns:am3d="http://schemas.microsoft.com/office/drawing/2017/model3d" xmlns:o="urn:schemas-microsoft-com:office:office" xmlns:r="http://schemas.openxmlformats.org/officeDocument/2006/relationships" xmlns:m="http://schemas.openxmlformats.org/officeDocument/2006/math" xmlns:v="urn:schemas-microsoft-com:vml" xmlns:wp14="http://schemas.microsoft.com/office/word/2010/wordprocessingDrawing" xmlns:wp="http://schemas.openxmlformats.org/drawingml/2006/wordprocessingDrawing" xmlns:w10="urn:schemas-microsoft-com:office:word" xmlns:w="http://schemas.openxmlformats.org/wordprocessingml/2006/main" xmlns:w14="http://schemas.microsoft.com/office/word/2010/wordml" xmlns:w15="http://schemas.microsoft.com/office/word/2012/wordml" xmlns:w16cex="http://schemas.microsoft.com/office/word/2018/wordml/cex" xmlns:w16cid="http://schemas.microsoft.com/office/word/2016/wordml/cid" xmlns:w16="http://schemas.microsoft.com/office/word/2018/wordml" xmlns:w16se="http://schemas.microsoft.com/office/word/2015/wordml/symex" xmlns:wpg="http://schemas.microsoft.com/office/word/2010/wordprocessingGroup" xmlns:wpi="http://schemas.microsoft.com/office/word/2010/wordprocessingInk" xmlns:wne="http://schemas.microsoft.com/office/word/2006/wordml" xmlns:wps="http://schemas.microsoft.com/office/word/2010/wordprocessingShape" mc:Ignorable="w14 w15 w16se w16cid w16 w16cex wp14">
+<w:footnotes xmlns:wpc="http://schemas.microsoft.com/office/word/2010/wordprocessingCanvas" xmlns:mo="http://schemas.microsoft.com/office/mac/office/2008/main" xmlns:mc="http://schemas.openxmlformats.org/markup-compatibility/2006" xmlns:mv="urn:schemas-microsoft-com:mac:vml" xmlns:o="urn:schemas-microsoft-com:office:office" xmlns:r="http://schemas.openxmlformats.org/officeDocument/2006/relationships" xmlns:m="http://schemas.openxmlformats.org/officeDocument/2006/math" xmlns:v="urn:schemas-microsoft-com:vml" xmlns:wp14="http://schemas.microsoft.com/office/word/2010/wordprocessingDrawing" xmlns:wp="http://schemas.openxmlformats.org/drawingml/2006/wordprocessingDrawing" xmlns:w10="urn:schemas-microsoft-com:office:word" xmlns:w="http://schemas.openxmlformats.org/wordprocessingml/2006/main" xmlns:w14="http://schemas.microsoft.com/office/word/2010/wordml" xmlns:w15="http://schemas.microsoft.com/office/word/2012/wordml" xmlns:wpg="http://schemas.microsoft.com/office/word/2010/wordprocessingGroup" xmlns:wpi="http://schemas.microsoft.com/office/word/2010/wordprocessingInk" xmlns:wne="http://schemas.microsoft.com/office/word/2006/wordml" xmlns:wps="http://schemas.microsoft.com/office/word/2010/wordprocessingShape" mc:Ignorable="w14 w15 wp14">
   <w:footnote w:type="separator" w:id="-1">
     <w:p>
       <w:pPr>
@@ -975,7 +1238,189 @@
 </file>
 
 <file path=word/header1.xml><?xml version="1.0" encoding="utf-8"?>
-<w:hdr xmlns:wpc="http://schemas.microsoft.com/office/word/2010/wordprocessingCanvas" xmlns:cx="http://schemas.microsoft.com/office/drawing/2014/chartex" xmlns:cx1="http://schemas.microsoft.com/office/drawing/2015/9/8/chartex" xmlns:cx2="http://schemas.microsoft.com/office/drawing/2015/10/21/chartex" xmlns:cx3="http://schemas.microsoft.com/office/drawing/2016/5/9/chartex" xmlns:cx4="http://schemas.microsoft.com/office/drawing/2016/5/10/chartex" xmlns:cx5="http://schemas.microsoft.com/office/drawing/2016/5/11/chartex" xmlns:cx6="http://schemas.microsoft.com/office/drawing/2016/5/12/chartex" xmlns:cx7="http://schemas.microsoft.com/office/drawing/2016/5/13/chartex" xmlns:cx8="http://schemas.microsoft.com/office/drawing/2016/5/14/chartex" xmlns:mc="http://schemas.openxmlformats.org/markup-compatibility/2006" xmlns:aink="http://schemas.microsoft.com/office/drawing/2016/ink" xmlns:am3d="http://schemas.microsoft.com/office/drawing/2017/model3d" xmlns:o="urn:schemas-microsoft-com:office:office" xmlns:r="http://schemas.openxmlformats.org/officeDocument/2006/relationships" xmlns:m="http://schemas.openxmlformats.org/officeDocument/2006/math" xmlns:v="urn:schemas-microsoft-com:vml" xmlns:wp14="http://schemas.microsoft.com/office/word/2010/wordprocessingDrawing" xmlns:wp="http://schemas.openxmlformats.org/drawingml/2006/wordprocessingDrawing" xmlns:w10="urn:schemas-microsoft-com:office:word" xmlns:w="http://schemas.openxmlformats.org/wordprocessingml/2006/main" xmlns:w14="http://schemas.microsoft.com/office/word/2010/wordml" xmlns:w15="http://schemas.microsoft.com/office/word/2012/wordml" xmlns:w16cex="http://schemas.microsoft.com/office/word/2018/wordml/cex" xmlns:w16cid="http://schemas.microsoft.com/office/word/2016/wordml/cid" xmlns:w16="http://schemas.microsoft.com/office/word/2018/wordml" xmlns:w16se="http://schemas.microsoft.com/office/word/2015/wordml/symex" xmlns:wpg="http://schemas.microsoft.com/office/word/2010/wordprocessingGroup" xmlns:wpi="http://schemas.microsoft.com/office/word/2010/wordprocessingInk" xmlns:wne="http://schemas.microsoft.com/office/word/2006/wordml" xmlns:wps="http://schemas.microsoft.com/office/word/2010/wordprocessingShape" mc:Ignorable="w14 w15 w16se w16cid w16 w16cex wp14">
+<w:hdr xmlns:wpc="http://schemas.microsoft.com/office/word/2010/wordprocessingCanvas" xmlns:mo="http://schemas.microsoft.com/office/mac/office/2008/main" xmlns:mc="http://schemas.openxmlformats.org/markup-compatibility/2006" xmlns:mv="urn:schemas-microsoft-com:mac:vml" xmlns:o="urn:schemas-microsoft-com:office:office" xmlns:r="http://schemas.openxmlformats.org/officeDocument/2006/relationships" xmlns:m="http://schemas.openxmlformats.org/officeDocument/2006/math" xmlns:v="urn:schemas-microsoft-com:vml" xmlns:wp14="http://schemas.microsoft.com/office/word/2010/wordprocessingDrawing" xmlns:wp="http://schemas.openxmlformats.org/drawingml/2006/wordprocessingDrawing" xmlns:w10="urn:schemas-microsoft-com:office:word" xmlns:w="http://schemas.openxmlformats.org/wordprocessingml/2006/main" xmlns:w14="http://schemas.microsoft.com/office/word/2010/wordml" xmlns:w15="http://schemas.microsoft.com/office/word/2012/wordml" xmlns:wpg="http://schemas.microsoft.com/office/word/2010/wordprocessingGroup" xmlns:wpi="http://schemas.microsoft.com/office/word/2010/wordprocessingInk" xmlns:wne="http://schemas.microsoft.com/office/word/2006/wordml" xmlns:wps="http://schemas.microsoft.com/office/word/2010/wordprocessingShape" mc:Ignorable="w14 w15 wp14">
+  <w:tbl>
+    <w:tblPr>
+      <w:tblW w:w="0" w:type="auto"/>
+      <w:tblLook w:val="00A0" w:firstRow="1" w:lastRow="0" w:firstColumn="1" w:lastColumn="0" w:noHBand="0" w:noVBand="0"/>
+    </w:tblPr>
+    <w:tblGrid>
+      <w:gridCol w:w="883"/>
+      <w:gridCol w:w="2893"/>
+      <w:gridCol w:w="3612"/>
+      <w:gridCol w:w="1116"/>
+    </w:tblGrid>
+    <w:tr>
+      <w:trPr>
+        <w:trHeight w:val="986"/>
+      </w:trPr>
+      <w:tc>
+        <w:tcPr>
+          <w:tcW w:w="883" w:type="dxa"/>
+          <w:vAlign w:val="center"/>
+          <w:hideMark/>
+        </w:tcPr>
+        <w:p>
+          <w:pPr>
+            <w:spacing w:after="0" w:line="240" w:lineRule="auto"/>
+          </w:pPr>
+          <w:r>
+            <w:rPr>
+              <w:noProof/>
+              <w:lang w:val="es-ES_tradnl" w:eastAsia="es-ES_tradnl"/>
+            </w:rPr>
+            <w:drawing>
+              <wp:inline distT="0" distB="0" distL="0" distR="0" wp14:anchorId="2AE7D778" wp14:editId="1B41CE0B">
+                <wp:extent cx="403973" cy="444321"/>
+                <wp:effectExtent l="19050" t="0" r="0" b="0"/>
+                <wp:docPr id="6" name="2 Imagen" descr="FacInformatica_new.eps"/>
+                <wp:cNvGraphicFramePr>
+                  <a:graphicFrameLocks xmlns:a="http://schemas.openxmlformats.org/drawingml/2006/main" noChangeAspect="1"/>
+                </wp:cNvGraphicFramePr>
+                <a:graphic xmlns:a="http://schemas.openxmlformats.org/drawingml/2006/main">
+                  <a:graphicData uri="http://schemas.openxmlformats.org/drawingml/2006/picture">
+                    <pic:pic xmlns:pic="http://schemas.openxmlformats.org/drawingml/2006/picture">
+                      <pic:nvPicPr>
+                        <pic:cNvPr id="0" name="2 Imagen" descr="FacInformatica_new.eps"/>
+                        <pic:cNvPicPr>
+                          <a:picLocks noChangeAspect="1" noChangeArrowheads="1"/>
+                        </pic:cNvPicPr>
+                      </pic:nvPicPr>
+                      <pic:blipFill>
+                        <a:blip r:embed="rId1"/>
+                        <a:srcRect/>
+                        <a:stretch>
+                          <a:fillRect/>
+                        </a:stretch>
+                      </pic:blipFill>
+                      <pic:spPr bwMode="auto">
+                        <a:xfrm>
+                          <a:off x="0" y="0"/>
+                          <a:ext cx="404181" cy="444550"/>
+                        </a:xfrm>
+                        <a:prstGeom prst="rect">
+                          <a:avLst/>
+                        </a:prstGeom>
+                        <a:noFill/>
+                        <a:ln w="9525">
+                          <a:noFill/>
+                          <a:miter lim="800000"/>
+                          <a:headEnd/>
+                          <a:tailEnd/>
+                        </a:ln>
+                      </pic:spPr>
+                    </pic:pic>
+                  </a:graphicData>
+                </a:graphic>
+              </wp:inline>
+            </w:drawing>
+          </w:r>
+        </w:p>
+      </w:tc>
+      <w:tc>
+        <w:tcPr>
+          <w:tcW w:w="3053" w:type="dxa"/>
+          <w:vAlign w:val="center"/>
+          <w:hideMark/>
+        </w:tcPr>
+        <w:p>
+          <w:pPr>
+            <w:spacing w:after="0" w:line="240" w:lineRule="auto"/>
+            <w:jc w:val="right"/>
+          </w:pPr>
+          <w:r>
+            <w:t>Proyecto Integrado</w:t>
+          </w:r>
+        </w:p>
+        <w:p>
+          <w:pPr>
+            <w:spacing w:after="0" w:line="240" w:lineRule="auto"/>
+            <w:jc w:val="right"/>
+          </w:pPr>
+          <w:r>
+            <w:t>Facultad de Ciencias</w:t>
+          </w:r>
+        </w:p>
+      </w:tc>
+      <w:tc>
+        <w:tcPr>
+          <w:tcW w:w="3818" w:type="dxa"/>
+          <w:vAlign w:val="center"/>
+          <w:hideMark/>
+        </w:tcPr>
+        <w:p>
+          <w:pPr>
+            <w:spacing w:after="0" w:line="240" w:lineRule="auto"/>
+          </w:pPr>
+          <w:r>
+            <w:t>4º Grado en Ing. Informática</w:t>
+          </w:r>
+        </w:p>
+        <w:p>
+          <w:pPr>
+            <w:spacing w:after="0" w:line="240" w:lineRule="auto"/>
+          </w:pPr>
+          <w:r>
+            <w:t>Universidad de Cantabria</w:t>
+          </w:r>
+        </w:p>
+      </w:tc>
+      <w:tc>
+        <w:tcPr>
+          <w:tcW w:w="966" w:type="dxa"/>
+          <w:vAlign w:val="center"/>
+          <w:hideMark/>
+        </w:tcPr>
+        <w:p>
+          <w:pPr>
+            <w:spacing w:after="0" w:line="240" w:lineRule="auto"/>
+            <w:jc w:val="right"/>
+          </w:pPr>
+          <w:r>
+            <w:rPr>
+              <w:noProof/>
+              <w:lang w:val="es-ES_tradnl" w:eastAsia="es-ES_tradnl"/>
+            </w:rPr>
+            <w:drawing>
+              <wp:inline distT="0" distB="0" distL="0" distR="0" wp14:anchorId="468A3F5B" wp14:editId="40AD6B36">
+                <wp:extent cx="547392" cy="547392"/>
+                <wp:effectExtent l="19050" t="0" r="5058" b="0"/>
+                <wp:docPr id="7" name="0 Imagen" descr="logoUC [Convertido].eps"/>
+                <wp:cNvGraphicFramePr>
+                  <a:graphicFrameLocks xmlns:a="http://schemas.openxmlformats.org/drawingml/2006/main" noChangeAspect="1"/>
+                </wp:cNvGraphicFramePr>
+                <a:graphic xmlns:a="http://schemas.openxmlformats.org/drawingml/2006/main">
+                  <a:graphicData uri="http://schemas.openxmlformats.org/drawingml/2006/picture">
+                    <pic:pic xmlns:pic="http://schemas.openxmlformats.org/drawingml/2006/picture">
+                      <pic:nvPicPr>
+                        <pic:cNvPr id="0" name="logoUC [Convertido].eps"/>
+                        <pic:cNvPicPr/>
+                      </pic:nvPicPr>
+                      <pic:blipFill>
+                        <a:blip r:embed="rId2"/>
+                        <a:stretch>
+                          <a:fillRect/>
+                        </a:stretch>
+                      </pic:blipFill>
+                      <pic:spPr>
+                        <a:xfrm>
+                          <a:off x="0" y="0"/>
+                          <a:ext cx="549437" cy="549437"/>
+                        </a:xfrm>
+                        <a:prstGeom prst="rect">
+                          <a:avLst/>
+                        </a:prstGeom>
+                      </pic:spPr>
+                    </pic:pic>
+                  </a:graphicData>
+                </a:graphic>
+              </wp:inline>
+            </w:drawing>
+          </w:r>
+        </w:p>
+      </w:tc>
+    </w:tr>
+  </w:tbl>
   <w:p>
     <w:pPr>
       <w:pStyle w:val="Ttulo1"/>
@@ -1027,18 +1472,25 @@
     <w:pPr>
       <w:pStyle w:val="Ttulo2"/>
       <w:rPr>
+        <w:color w:val="808080" w:themeColor="background1" w:themeShade="80"/>
+        <w:sz w:val="28"/>
+      </w:rPr>
+    </w:pPr>
+    <w:r>
+      <w:rPr>
         <w:b/>
         <w:color w:val="808080" w:themeColor="background1" w:themeShade="80"/>
         <w:sz w:val="28"/>
       </w:rPr>
-    </w:pPr>
+      <w:t>Autor</w:t>
+    </w:r>
     <w:r>
       <w:rPr>
         <w:b/>
         <w:color w:val="808080" w:themeColor="background1" w:themeShade="80"/>
         <w:sz w:val="28"/>
       </w:rPr>
-      <w:t>Autor</w:t>
+      <w:t>es</w:t>
     </w:r>
     <w:r>
       <w:rPr>
@@ -1046,14 +1498,6 @@
         <w:color w:val="808080" w:themeColor="background1" w:themeShade="80"/>
         <w:sz w:val="28"/>
       </w:rPr>
-      <w:t>es</w:t>
-    </w:r>
-    <w:r>
-      <w:rPr>
-        <w:b/>
-        <w:color w:val="808080" w:themeColor="background1" w:themeShade="80"/>
-        <w:sz w:val="28"/>
-      </w:rPr>
       <w:t xml:space="preserve">: </w:t>
     </w:r>
     <w:r>
@@ -1064,12 +1508,13 @@
       <w:t>HAMZA HAMDA, JUAN DAVID CORRALES GIL</w:t>
     </w:r>
   </w:p>
+  <w:p/>
 </w:hdr>
 </file>
 
 <file path=word/numbering.xml><?xml version="1.0" encoding="utf-8"?>
-<w:numbering xmlns:wpc="http://schemas.microsoft.com/office/word/2010/wordprocessingCanvas" xmlns:cx="http://schemas.microsoft.com/office/drawing/2014/chartex" xmlns:cx1="http://schemas.microsoft.com/office/drawing/2015/9/8/chartex" xmlns:cx2="http://schemas.microsoft.com/office/drawing/2015/10/21/chartex" xmlns:cx3="http://schemas.microsoft.com/office/drawing/2016/5/9/chartex" xmlns:cx4="http://schemas.microsoft.com/office/drawing/2016/5/10/chartex" xmlns:cx5="http://schemas.microsoft.com/office/drawing/2016/5/11/chartex" xmlns:cx6="http://schemas.microsoft.com/office/drawing/2016/5/12/chartex" xmlns:cx7="http://schemas.microsoft.com/office/drawing/2016/5/13/chartex" xmlns:cx8="http://schemas.microsoft.com/office/drawing/2016/5/14/chartex" xmlns:mc="http://schemas.openxmlformats.org/markup-compatibility/2006" xmlns:aink="http://schemas.microsoft.com/office/drawing/2016/ink" xmlns:am3d="http://schemas.microsoft.com/office/drawing/2017/model3d" xmlns:o="urn:schemas-microsoft-com:office:office" xmlns:r="http://schemas.openxmlformats.org/officeDocument/2006/relationships" xmlns:m="http://schemas.openxmlformats.org/officeDocument/2006/math" xmlns:v="urn:schemas-microsoft-com:vml" xmlns:wp14="http://schemas.microsoft.com/office/word/2010/wordprocessingDrawing" xmlns:wp="http://schemas.openxmlformats.org/drawingml/2006/wordprocessingDrawing" xmlns:w10="urn:schemas-microsoft-com:office:word" xmlns:w="http://schemas.openxmlformats.org/wordprocessingml/2006/main" xmlns:w14="http://schemas.microsoft.com/office/word/2010/wordml" xmlns:w15="http://schemas.microsoft.com/office/word/2012/wordml" xmlns:w16cex="http://schemas.microsoft.com/office/word/2018/wordml/cex" xmlns:w16cid="http://schemas.microsoft.com/office/word/2016/wordml/cid" xmlns:w16="http://schemas.microsoft.com/office/word/2018/wordml" xmlns:w16se="http://schemas.microsoft.com/office/word/2015/wordml/symex" xmlns:wpg="http://schemas.microsoft.com/office/word/2010/wordprocessingGroup" xmlns:wpi="http://schemas.microsoft.com/office/word/2010/wordprocessingInk" xmlns:wne="http://schemas.microsoft.com/office/word/2006/wordml" xmlns:wps="http://schemas.microsoft.com/office/word/2010/wordprocessingShape" mc:Ignorable="w14 w15 w16se w16cid w16 w16cex wp14">
-  <w:abstractNum w:abstractNumId="0" w15:restartNumberingAfterBreak="0">
+<w:numbering xmlns:wpc="http://schemas.microsoft.com/office/word/2010/wordprocessingCanvas" xmlns:mo="http://schemas.microsoft.com/office/mac/office/2008/main" xmlns:mc="http://schemas.openxmlformats.org/markup-compatibility/2006" xmlns:mv="urn:schemas-microsoft-com:mac:vml" xmlns:o="urn:schemas-microsoft-com:office:office" xmlns:r="http://schemas.openxmlformats.org/officeDocument/2006/relationships" xmlns:m="http://schemas.openxmlformats.org/officeDocument/2006/math" xmlns:v="urn:schemas-microsoft-com:vml" xmlns:wp14="http://schemas.microsoft.com/office/word/2010/wordprocessingDrawing" xmlns:wp="http://schemas.openxmlformats.org/drawingml/2006/wordprocessingDrawing" xmlns:w10="urn:schemas-microsoft-com:office:word" xmlns:w="http://schemas.openxmlformats.org/wordprocessingml/2006/main" xmlns:w14="http://schemas.microsoft.com/office/word/2010/wordml" xmlns:w15="http://schemas.microsoft.com/office/word/2012/wordml" xmlns:wpg="http://schemas.microsoft.com/office/word/2010/wordprocessingGroup" xmlns:wpi="http://schemas.microsoft.com/office/word/2010/wordprocessingInk" xmlns:wne="http://schemas.microsoft.com/office/word/2006/wordml" xmlns:wps="http://schemas.microsoft.com/office/word/2010/wordprocessingShape" mc:Ignorable="w14 w15 wp14">
+  <w:abstractNum w:abstractNumId="0">
     <w:nsid w:val="435B4938"/>
     <w:multiLevelType w:val="hybridMultilevel"/>
     <w:tmpl w:val="6DAE1C42"/>
@@ -1182,7 +1627,7 @@
       </w:rPr>
     </w:lvl>
   </w:abstractNum>
-  <w:abstractNum w:abstractNumId="1" w15:restartNumberingAfterBreak="0">
+  <w:abstractNum w:abstractNumId="1">
     <w:nsid w:val="43B41265"/>
     <w:multiLevelType w:val="hybridMultilevel"/>
     <w:tmpl w:val="7600594C"/>
@@ -1294,7 +1739,7 @@
       </w:rPr>
     </w:lvl>
   </w:abstractNum>
-  <w:abstractNum w:abstractNumId="2" w15:restartNumberingAfterBreak="0">
+  <w:abstractNum w:abstractNumId="2">
     <w:nsid w:val="43E31ABF"/>
     <w:multiLevelType w:val="hybridMultilevel"/>
     <w:tmpl w:val="7F823970"/>
@@ -1383,7 +1828,7 @@
       </w:pPr>
     </w:lvl>
   </w:abstractNum>
-  <w:abstractNum w:abstractNumId="3" w15:restartNumberingAfterBreak="0">
+  <w:abstractNum w:abstractNumId="3">
     <w:nsid w:val="5E3C7772"/>
     <w:multiLevelType w:val="hybridMultilevel"/>
     <w:tmpl w:val="7F823970"/>
@@ -1472,8 +1917,97 @@
       </w:pPr>
     </w:lvl>
   </w:abstractNum>
-  <w:abstractNum w:abstractNumId="4" w15:restartNumberingAfterBreak="0">
+  <w:abstractNum w:abstractNumId="4">
     <w:nsid w:val="6FD479BD"/>
+    <w:multiLevelType w:val="hybridMultilevel"/>
+    <w:tmpl w:val="7F823970"/>
+    <w:lvl w:ilvl="0" w:tplc="0C0A0011">
+      <w:start w:val="1"/>
+      <w:numFmt w:val="decimal"/>
+      <w:lvlText w:val="%1)"/>
+      <w:lvlJc w:val="left"/>
+      <w:pPr>
+        <w:ind w:left="720" w:hanging="360"/>
+      </w:pPr>
+      <w:rPr>
+        <w:rFonts w:hint="default"/>
+      </w:rPr>
+    </w:lvl>
+    <w:lvl w:ilvl="1" w:tplc="0C0A0019" w:tentative="1">
+      <w:start w:val="1"/>
+      <w:numFmt w:val="lowerLetter"/>
+      <w:lvlText w:val="%2."/>
+      <w:lvlJc w:val="left"/>
+      <w:pPr>
+        <w:ind w:left="1440" w:hanging="360"/>
+      </w:pPr>
+    </w:lvl>
+    <w:lvl w:ilvl="2" w:tplc="0C0A001B" w:tentative="1">
+      <w:start w:val="1"/>
+      <w:numFmt w:val="lowerRoman"/>
+      <w:lvlText w:val="%3."/>
+      <w:lvlJc w:val="right"/>
+      <w:pPr>
+        <w:ind w:left="2160" w:hanging="180"/>
+      </w:pPr>
+    </w:lvl>
+    <w:lvl w:ilvl="3" w:tplc="0C0A000F" w:tentative="1">
+      <w:start w:val="1"/>
+      <w:numFmt w:val="decimal"/>
+      <w:lvlText w:val="%4."/>
+      <w:lvlJc w:val="left"/>
+      <w:pPr>
+        <w:ind w:left="2880" w:hanging="360"/>
+      </w:pPr>
+    </w:lvl>
+    <w:lvl w:ilvl="4" w:tplc="0C0A0019" w:tentative="1">
+      <w:start w:val="1"/>
+      <w:numFmt w:val="lowerLetter"/>
+      <w:lvlText w:val="%5."/>
+      <w:lvlJc w:val="left"/>
+      <w:pPr>
+        <w:ind w:left="3600" w:hanging="360"/>
+      </w:pPr>
+    </w:lvl>
+    <w:lvl w:ilvl="5" w:tplc="0C0A001B" w:tentative="1">
+      <w:start w:val="1"/>
+      <w:numFmt w:val="lowerRoman"/>
+      <w:lvlText w:val="%6."/>
+      <w:lvlJc w:val="right"/>
+      <w:pPr>
+        <w:ind w:left="4320" w:hanging="180"/>
+      </w:pPr>
+    </w:lvl>
+    <w:lvl w:ilvl="6" w:tplc="0C0A000F" w:tentative="1">
+      <w:start w:val="1"/>
+      <w:numFmt w:val="decimal"/>
+      <w:lvlText w:val="%7."/>
+      <w:lvlJc w:val="left"/>
+      <w:pPr>
+        <w:ind w:left="5040" w:hanging="360"/>
+      </w:pPr>
+    </w:lvl>
+    <w:lvl w:ilvl="7" w:tplc="0C0A0019" w:tentative="1">
+      <w:start w:val="1"/>
+      <w:numFmt w:val="lowerLetter"/>
+      <w:lvlText w:val="%8."/>
+      <w:lvlJc w:val="left"/>
+      <w:pPr>
+        <w:ind w:left="5760" w:hanging="360"/>
+      </w:pPr>
+    </w:lvl>
+    <w:lvl w:ilvl="8" w:tplc="0C0A001B" w:tentative="1">
+      <w:start w:val="1"/>
+      <w:numFmt w:val="lowerRoman"/>
+      <w:lvlText w:val="%9."/>
+      <w:lvlJc w:val="right"/>
+      <w:pPr>
+        <w:ind w:left="6480" w:hanging="180"/>
+      </w:pPr>
+    </w:lvl>
+  </w:abstractNum>
+  <w:abstractNum w:abstractNumId="5">
+    <w:nsid w:val="7E751299"/>
     <w:multiLevelType w:val="hybridMultilevel"/>
     <w:tmpl w:val="7F823970"/>
     <w:lvl w:ilvl="0" w:tplc="0C0A0011">
@@ -1606,11 +2140,14 @@
       <w:startOverride w:val="1"/>
     </w:lvlOverride>
   </w:num>
+  <w:num w:numId="7">
+    <w:abstractNumId w:val="5"/>
+  </w:num>
 </w:numbering>
 </file>
 
 <file path=word/styles.xml><?xml version="1.0" encoding="utf-8"?>
-<w:styles xmlns:mc="http://schemas.openxmlformats.org/markup-compatibility/2006" xmlns:r="http://schemas.openxmlformats.org/officeDocument/2006/relationships" xmlns:w="http://schemas.openxmlformats.org/wordprocessingml/2006/main" xmlns:w14="http://schemas.microsoft.com/office/word/2010/wordml" xmlns:w15="http://schemas.microsoft.com/office/word/2012/wordml" xmlns:w16cex="http://schemas.microsoft.com/office/word/2018/wordml/cex" xmlns:w16cid="http://schemas.microsoft.com/office/word/2016/wordml/cid" xmlns:w16="http://schemas.microsoft.com/office/word/2018/wordml" xmlns:w16se="http://schemas.microsoft.com/office/word/2015/wordml/symex" mc:Ignorable="w14 w15 w16se w16cid w16 w16cex">
+<w:styles xmlns:mc="http://schemas.openxmlformats.org/markup-compatibility/2006" xmlns:r="http://schemas.openxmlformats.org/officeDocument/2006/relationships" xmlns:w="http://schemas.openxmlformats.org/wordprocessingml/2006/main" xmlns:w14="http://schemas.microsoft.com/office/word/2010/wordml" xmlns:w15="http://schemas.microsoft.com/office/word/2012/wordml" mc:Ignorable="w14 w15">
   <w:docDefaults>
     <w:rPrDefault>
       <w:rPr>
@@ -1626,7 +2163,7 @@
       </w:pPr>
     </w:pPrDefault>
   </w:docDefaults>
-  <w:latentStyles w:defLockedState="0" w:defUIPriority="99" w:defSemiHidden="0" w:defUnhideWhenUsed="0" w:defQFormat="0" w:count="376">
+  <w:latentStyles w:defLockedState="0" w:defUIPriority="99" w:defSemiHidden="0" w:defUnhideWhenUsed="0" w:defQFormat="0" w:count="382">
     <w:lsdException w:name="Normal" w:uiPriority="0" w:qFormat="1"/>
     <w:lsdException w:name="heading 1" w:uiPriority="9" w:qFormat="1"/>
     <w:lsdException w:name="heading 2" w:semiHidden="1" w:uiPriority="9" w:unhideWhenUsed="1" w:qFormat="1"/>

</xml_diff>